<commit_message>
new project & code tidy up
</commit_message>
<xml_diff>
--- a/src/assets/docs/CV.docx
+++ b/src/assets/docs/CV.docx
@@ -173,7 +173,7 @@
           <w:szCs w:val="20"/>
         </w:rPr>
       </w:pPr>
-      <w:hyperlink r:id="rId7">
+      <w:hyperlink r:id="rId6">
         <w:r>
           <w:rPr>
             <w:rFonts w:ascii="Georgia" w:cs="Georgia" w:eastAsia="Georgia" w:hAnsi="Georgia"/>
@@ -230,8 +230,29 @@
       </w:pPr>
       <w:r>
         <w:rPr>
-          <w:rtl w:val="0"/>
-        </w:rPr>
+          <w:rFonts w:ascii="Georgia" w:cs="Georgia" w:eastAsia="Georgia" w:hAnsi="Georgia"/>
+          <w:sz w:val="20"/>
+          <w:szCs w:val="20"/>
+          <w:rtl w:val="0"/>
+        </w:rPr>
+        <w:t xml:space="preserve">+44 </w:t>
+      </w:r>
+      <w:r>
+        <w:rPr>
+          <w:rFonts w:ascii="Georgia" w:cs="Georgia" w:eastAsia="Georgia" w:hAnsi="Georgia"/>
+          <w:b w:val="0"/>
+          <w:i w:val="0"/>
+          <w:smallCaps w:val="0"/>
+          <w:strike w:val="0"/>
+          <w:color w:val="000000"/>
+          <w:sz w:val="20"/>
+          <w:szCs w:val="20"/>
+          <w:u w:val="none"/>
+          <w:shd w:fill="auto" w:val="clear"/>
+          <w:vertAlign w:val="baseline"/>
+          <w:rtl w:val="0"/>
+        </w:rPr>
+        <w:t xml:space="preserve">7368-213847</w:t>
       </w:r>
     </w:p>
     <w:p>
@@ -988,7 +1009,7 @@
           <w:szCs w:val="22"/>
           <w:rtl w:val="0"/>
         </w:rPr>
-        <w:t xml:space="preserve">Licence</w:t>
+        <w:t xml:space="preserve">License</w:t>
       </w:r>
       <w:r>
         <w:rPr>
@@ -2016,7 +2037,7 @@
       <w:pPr>
         <w:numPr>
           <w:ilvl w:val="0"/>
-          <w:numId w:val="1"/>
+          <w:numId w:val="3"/>
         </w:numPr>
         <w:pBdr>
           <w:top w:color="000000" w:space="0" w:sz="0" w:val="none"/>
@@ -2040,14 +2061,14 @@
           <w:szCs w:val="20"/>
           <w:rtl w:val="0"/>
         </w:rPr>
-        <w:t xml:space="preserve">Technical design leadership for the British Airways Help Community. Provided technical design leadership for the British Airways Help Community, encompassing the Help Centre, GDPR, Claims &amp; Feedback, and My Account. Successfully delivered the GDPR web application, ensuring compliance with data privacy regulations.</w:t>
+        <w:t xml:space="preserve">Leading the technical design strategy for a high-impact revenue project at ba.com, reimagining the customer seating experience. This ongoing initiative focuses on decoupling from legacy infrastructure and migrating to AWS. To enhance product ownership and agility, upskilling developers in full-stack development using Angular and NestJS is now in place. This empowers them to build feature-rich UIs and implement flexible, testable APIs.</w:t>
       </w:r>
     </w:p>
     <w:p>
       <w:pPr>
         <w:numPr>
           <w:ilvl w:val="0"/>
-          <w:numId w:val="1"/>
+          <w:numId w:val="3"/>
         </w:numPr>
         <w:pBdr>
           <w:top w:color="000000" w:space="0" w:sz="0" w:val="none"/>
@@ -2071,14 +2092,14 @@
           <w:szCs w:val="20"/>
           <w:rtl w:val="0"/>
         </w:rPr>
-        <w:t xml:space="preserve">Fostering alignment among cross-functional teams on QA, pipeline configuration, and development patterns.</w:t>
+        <w:t xml:space="preserve">Technical design leadership for the British Airways Help Community. Provided technical design leadership for the British Airways Help Community, encompassing the Help Centre, GDPR, Claims &amp; Feedback, and My Account. Successfully delivered the GDPR web application, ensuring compliance with data privacy regulations.</w:t>
       </w:r>
     </w:p>
     <w:p>
       <w:pPr>
         <w:numPr>
           <w:ilvl w:val="0"/>
-          <w:numId w:val="1"/>
+          <w:numId w:val="3"/>
         </w:numPr>
         <w:pBdr>
           <w:top w:color="000000" w:space="0" w:sz="0" w:val="none"/>
@@ -2200,7 +2221,7 @@
         </w:rPr>
         <w:t xml:space="preserve"> </w:t>
       </w:r>
-      <w:hyperlink r:id="rId8">
+      <w:hyperlink r:id="rId7">
         <w:r>
           <w:rPr>
             <w:rFonts w:ascii="Georgia" w:cs="Georgia" w:eastAsia="Georgia" w:hAnsi="Georgia"/>
@@ -2577,7 +2598,7 @@
       <w:pPr>
         <w:numPr>
           <w:ilvl w:val="0"/>
-          <w:numId w:val="1"/>
+          <w:numId w:val="3"/>
         </w:numPr>
         <w:pBdr>
           <w:top w:color="000000" w:space="0" w:sz="0" w:val="none"/>
@@ -2608,7 +2629,7 @@
       <w:pPr>
         <w:numPr>
           <w:ilvl w:val="0"/>
-          <w:numId w:val="1"/>
+          <w:numId w:val="3"/>
         </w:numPr>
         <w:pBdr>
           <w:top w:color="000000" w:space="0" w:sz="0" w:val="none"/>
@@ -2639,7 +2660,7 @@
       <w:pPr>
         <w:numPr>
           <w:ilvl w:val="0"/>
-          <w:numId w:val="1"/>
+          <w:numId w:val="3"/>
         </w:numPr>
         <w:pBdr>
           <w:top w:color="000000" w:space="0" w:sz="0" w:val="none"/>
@@ -2762,7 +2783,7 @@
         </w:rPr>
         <w:t xml:space="preserve"> </w:t>
       </w:r>
-      <w:hyperlink r:id="rId9">
+      <w:hyperlink r:id="rId8">
         <w:r>
           <w:rPr>
             <w:rFonts w:ascii="Georgia" w:cs="Georgia" w:eastAsia="Georgia" w:hAnsi="Georgia"/>
@@ -3254,7 +3275,7 @@
       <w:pPr>
         <w:numPr>
           <w:ilvl w:val="0"/>
-          <w:numId w:val="2"/>
+          <w:numId w:val="4"/>
         </w:numPr>
         <w:pBdr>
           <w:top w:color="000000" w:space="0" w:sz="0" w:val="none"/>
@@ -3281,12 +3302,17 @@
         </w:rPr>
         <w:t xml:space="preserve">Led a high-performing, cross-functional Scrum team of nine members to successfully deliver complex projects on time and within budget.</w:t>
       </w:r>
+      <w:r>
+        <w:rPr>
+          <w:rtl w:val="0"/>
+        </w:rPr>
+      </w:r>
     </w:p>
     <w:p>
       <w:pPr>
         <w:numPr>
           <w:ilvl w:val="0"/>
-          <w:numId w:val="2"/>
+          <w:numId w:val="4"/>
         </w:numPr>
         <w:pBdr>
           <w:top w:color="000000" w:space="0" w:sz="0" w:val="none"/>
@@ -3313,12 +3339,17 @@
         </w:rPr>
         <w:t xml:space="preserve">Played a pivotal role in the Technical Design Authority Group, chairing meetings and actively shaping technical decisions.</w:t>
       </w:r>
+      <w:r>
+        <w:rPr>
+          <w:rtl w:val="0"/>
+        </w:rPr>
+      </w:r>
     </w:p>
     <w:p>
       <w:pPr>
         <w:numPr>
           <w:ilvl w:val="0"/>
-          <w:numId w:val="2"/>
+          <w:numId w:val="4"/>
         </w:numPr>
         <w:pBdr>
           <w:top w:color="000000" w:space="0" w:sz="0" w:val="none"/>
@@ -3528,7 +3559,7 @@
         </w:rPr>
         <w:t xml:space="preserve"> </w:t>
       </w:r>
-      <w:hyperlink r:id="rId10">
+      <w:hyperlink r:id="rId9">
         <w:r>
           <w:rPr>
             <w:rFonts w:ascii="Georgia" w:cs="Georgia" w:eastAsia="Georgia" w:hAnsi="Georgia"/>
@@ -3966,7 +3997,7 @@
       <w:pPr>
         <w:numPr>
           <w:ilvl w:val="0"/>
-          <w:numId w:val="5"/>
+          <w:numId w:val="2"/>
         </w:numPr>
         <w:pBdr>
           <w:top w:color="000000" w:space="0" w:sz="0" w:val="none"/>
@@ -3993,9 +4024,318 @@
         </w:rPr>
         <w:t xml:space="preserve">Spearheaded the design and development of groundbreaking Front End Web &amp; Mobile applications poised to revolutionise the football industry.</w:t>
       </w:r>
-    </w:p>
-    <w:p>
-      <w:pPr>
+      <w:r>
+        <w:rPr>
+          <w:rtl w:val="0"/>
+        </w:rPr>
+      </w:r>
+    </w:p>
+    <w:p>
+      <w:pPr>
+        <w:numPr>
+          <w:ilvl w:val="0"/>
+          <w:numId w:val="2"/>
+        </w:numPr>
+        <w:pBdr>
+          <w:top w:color="000000" w:space="0" w:sz="0" w:val="none"/>
+          <w:left w:color="000000" w:space="0" w:sz="0" w:val="none"/>
+          <w:bottom w:color="000000" w:space="0" w:sz="0" w:val="none"/>
+          <w:right w:color="000000" w:space="0" w:sz="0" w:val="none"/>
+          <w:between w:color="000000" w:space="0" w:sz="0" w:val="none"/>
+        </w:pBdr>
+        <w:spacing w:line="360" w:lineRule="auto"/>
+        <w:ind w:left="720" w:hanging="360"/>
+        <w:rPr>
+          <w:rFonts w:ascii="Georgia" w:cs="Georgia" w:eastAsia="Georgia" w:hAnsi="Georgia"/>
+          <w:sz w:val="20"/>
+          <w:szCs w:val="20"/>
+          <w:u w:val="none"/>
+        </w:rPr>
+      </w:pPr>
+      <w:r>
+        <w:rPr>
+          <w:rFonts w:ascii="Georgia" w:cs="Georgia" w:eastAsia="Georgia" w:hAnsi="Georgia"/>
+          <w:sz w:val="20"/>
+          <w:szCs w:val="20"/>
+          <w:rtl w:val="0"/>
+        </w:rPr>
+        <w:t xml:space="preserve">Successfully organised and delivered compelling pitches to a diverse range of football clubs across the Premier League, League One, and National League.</w:t>
+      </w:r>
+      <w:r>
+        <w:rPr>
+          <w:rtl w:val="0"/>
+        </w:rPr>
+      </w:r>
+    </w:p>
+    <w:p>
+      <w:pPr>
+        <w:numPr>
+          <w:ilvl w:val="0"/>
+          <w:numId w:val="2"/>
+        </w:numPr>
+        <w:pBdr>
+          <w:top w:color="000000" w:space="0" w:sz="0" w:val="none"/>
+          <w:left w:color="000000" w:space="0" w:sz="0" w:val="none"/>
+          <w:bottom w:color="000000" w:space="0" w:sz="0" w:val="none"/>
+          <w:right w:color="000000" w:space="0" w:sz="0" w:val="none"/>
+          <w:between w:color="000000" w:space="0" w:sz="0" w:val="none"/>
+        </w:pBdr>
+        <w:spacing w:line="360" w:lineRule="auto"/>
+        <w:ind w:left="720" w:hanging="360"/>
+        <w:rPr>
+          <w:rFonts w:ascii="Georgia" w:cs="Georgia" w:eastAsia="Georgia" w:hAnsi="Georgia"/>
+          <w:sz w:val="20"/>
+          <w:szCs w:val="20"/>
+          <w:u w:val="none"/>
+        </w:rPr>
+      </w:pPr>
+      <w:r>
+        <w:rPr>
+          <w:rFonts w:ascii="Georgia" w:cs="Georgia" w:eastAsia="Georgia" w:hAnsi="Georgia"/>
+          <w:sz w:val="20"/>
+          <w:szCs w:val="20"/>
+          <w:rtl w:val="0"/>
+        </w:rPr>
+        <w:t xml:space="preserve">Collaborated closely with the Department of International Trade to orchestrate a compelling product pitch for the 2022 Qatar World Cup, showcasing innovative solutions and forging strategic partnerships.</w:t>
+      </w:r>
+      <w:r>
+        <w:rPr>
+          <w:rtl w:val="0"/>
+        </w:rPr>
+      </w:r>
+    </w:p>
+    <w:p>
+      <w:pPr>
+        <w:pBdr>
+          <w:top w:color="000000" w:space="0" w:sz="0" w:val="none"/>
+          <w:left w:color="000000" w:space="0" w:sz="0" w:val="none"/>
+          <w:bottom w:color="000000" w:space="0" w:sz="0" w:val="none"/>
+          <w:right w:color="000000" w:space="0" w:sz="0" w:val="none"/>
+          <w:between w:color="000000" w:space="0" w:sz="0" w:val="none"/>
+        </w:pBdr>
+        <w:spacing w:line="360" w:lineRule="auto"/>
+        <w:rPr>
+          <w:rFonts w:ascii="Georgia" w:cs="Georgia" w:eastAsia="Georgia" w:hAnsi="Georgia"/>
+          <w:sz w:val="22"/>
+          <w:szCs w:val="22"/>
+        </w:rPr>
+      </w:pPr>
+      <w:r>
+        <w:rPr>
+          <w:rtl w:val="0"/>
+        </w:rPr>
+      </w:r>
+    </w:p>
+    <w:p>
+      <w:pPr>
+        <w:keepNext w:val="0"/>
+        <w:keepLines w:val="0"/>
+        <w:pageBreakBefore w:val="0"/>
+        <w:widowControl w:val="0"/>
+        <w:pBdr>
+          <w:top w:color="000000" w:space="0" w:sz="0" w:val="none"/>
+          <w:left w:color="000000" w:space="0" w:sz="0" w:val="none"/>
+          <w:bottom w:color="000000" w:space="0" w:sz="0" w:val="none"/>
+          <w:right w:color="000000" w:space="0" w:sz="0" w:val="none"/>
+          <w:between w:color="000000" w:space="0" w:sz="0" w:val="none"/>
+        </w:pBdr>
+        <w:shd w:fill="auto" w:val="clear"/>
+        <w:spacing w:after="200" w:before="0" w:line="240" w:lineRule="auto"/>
+        <w:ind w:left="0" w:right="0" w:firstLine="0"/>
+        <w:jc w:val="left"/>
+        <w:rPr>
+          <w:rFonts w:ascii="Georgia" w:cs="Georgia" w:eastAsia="Georgia" w:hAnsi="Georgia"/>
+          <w:b w:val="0"/>
+          <w:i w:val="0"/>
+          <w:smallCaps w:val="0"/>
+          <w:strike w:val="0"/>
+          <w:color w:val="000000"/>
+          <w:sz w:val="20"/>
+          <w:szCs w:val="20"/>
+          <w:u w:val="none"/>
+          <w:shd w:fill="auto" w:val="clear"/>
+          <w:vertAlign w:val="baseline"/>
+        </w:rPr>
+      </w:pPr>
+      <w:r>
+        <w:rPr>
+          <w:rFonts w:ascii="Georgia" w:cs="Georgia" w:eastAsia="Georgia" w:hAnsi="Georgia"/>
+          <w:b w:val="1"/>
+          <w:i w:val="0"/>
+          <w:smallCaps w:val="0"/>
+          <w:strike w:val="0"/>
+          <w:color w:val="000000"/>
+          <w:sz w:val="20"/>
+          <w:szCs w:val="20"/>
+          <w:u w:val="none"/>
+          <w:shd w:fill="auto" w:val="clear"/>
+          <w:vertAlign w:val="baseline"/>
+          <w:rtl w:val="0"/>
+        </w:rPr>
+        <w:t xml:space="preserve">Technologies:</w:t>
+      </w:r>
+      <w:r>
+        <w:rPr>
+          <w:rFonts w:ascii="Georgia" w:cs="Georgia" w:eastAsia="Georgia" w:hAnsi="Georgia"/>
+          <w:b w:val="0"/>
+          <w:i w:val="0"/>
+          <w:smallCaps w:val="0"/>
+          <w:strike w:val="0"/>
+          <w:color w:val="000000"/>
+          <w:sz w:val="20"/>
+          <w:szCs w:val="20"/>
+          <w:u w:val="none"/>
+          <w:shd w:fill="auto" w:val="clear"/>
+          <w:vertAlign w:val="baseline"/>
+          <w:rtl w:val="0"/>
+        </w:rPr>
+        <w:t xml:space="preserve"> Angular 8, Ionic 5, Directus CMS</w:t>
+      </w:r>
+    </w:p>
+    <w:p>
+      <w:pPr>
+        <w:keepNext w:val="0"/>
+        <w:keepLines w:val="0"/>
+        <w:pageBreakBefore w:val="0"/>
+        <w:widowControl w:val="0"/>
+        <w:pBdr>
+          <w:top w:color="000000" w:space="0" w:sz="0" w:val="none"/>
+          <w:left w:color="000000" w:space="0" w:sz="0" w:val="none"/>
+          <w:bottom w:color="000000" w:space="0" w:sz="0" w:val="none"/>
+          <w:right w:color="000000" w:space="0" w:sz="0" w:val="none"/>
+          <w:between w:color="000000" w:space="0" w:sz="0" w:val="none"/>
+        </w:pBdr>
+        <w:shd w:fill="auto" w:val="clear"/>
+        <w:spacing w:after="200" w:before="0" w:line="240" w:lineRule="auto"/>
+        <w:ind w:left="0" w:right="0" w:firstLine="0"/>
+        <w:jc w:val="left"/>
+        <w:rPr>
+          <w:rFonts w:ascii="Georgia" w:cs="Georgia" w:eastAsia="Georgia" w:hAnsi="Georgia"/>
+          <w:b w:val="0"/>
+          <w:i w:val="0"/>
+          <w:smallCaps w:val="0"/>
+          <w:strike w:val="0"/>
+          <w:color w:val="000000"/>
+          <w:sz w:val="20"/>
+          <w:szCs w:val="20"/>
+          <w:u w:val="none"/>
+          <w:shd w:fill="auto" w:val="clear"/>
+          <w:vertAlign w:val="baseline"/>
+        </w:rPr>
+      </w:pPr>
+      <w:r>
+        <w:rPr>
+          <w:rFonts w:ascii="Georgia" w:cs="Georgia" w:eastAsia="Georgia" w:hAnsi="Georgia"/>
+          <w:b w:val="1"/>
+          <w:i w:val="0"/>
+          <w:smallCaps w:val="0"/>
+          <w:strike w:val="0"/>
+          <w:color w:val="000000"/>
+          <w:sz w:val="20"/>
+          <w:szCs w:val="20"/>
+          <w:u w:val="none"/>
+          <w:shd w:fill="auto" w:val="clear"/>
+          <w:vertAlign w:val="baseline"/>
+          <w:rtl w:val="0"/>
+        </w:rPr>
+        <w:t xml:space="preserve">Reason for Leaving:</w:t>
+      </w:r>
+      <w:r>
+        <w:rPr>
+          <w:rFonts w:ascii="Georgia" w:cs="Georgia" w:eastAsia="Georgia" w:hAnsi="Georgia"/>
+          <w:b w:val="0"/>
+          <w:i w:val="0"/>
+          <w:smallCaps w:val="0"/>
+          <w:strike w:val="0"/>
+          <w:color w:val="000000"/>
+          <w:sz w:val="20"/>
+          <w:szCs w:val="20"/>
+          <w:u w:val="none"/>
+          <w:shd w:fill="auto" w:val="clear"/>
+          <w:vertAlign w:val="baseline"/>
+          <w:rtl w:val="0"/>
+        </w:rPr>
+        <w:t xml:space="preserve"> Ceased Trading</w:t>
+      </w:r>
+    </w:p>
+    <w:p>
+      <w:pPr>
+        <w:keepNext w:val="0"/>
+        <w:keepLines w:val="0"/>
+        <w:pageBreakBefore w:val="0"/>
+        <w:widowControl w:val="1"/>
+        <w:pBdr>
+          <w:top w:color="000000" w:space="0" w:sz="0" w:val="none"/>
+          <w:left w:color="000000" w:space="0" w:sz="0" w:val="none"/>
+          <w:bottom w:color="000000" w:space="1" w:sz="4" w:val="single"/>
+          <w:right w:color="000000" w:space="0" w:sz="0" w:val="none"/>
+          <w:between w:color="000000" w:space="0" w:sz="0" w:val="none"/>
+        </w:pBdr>
+        <w:shd w:fill="auto" w:val="clear"/>
+        <w:spacing w:after="160" w:before="0" w:line="360" w:lineRule="auto"/>
+        <w:ind w:left="0" w:right="0" w:firstLine="0"/>
+        <w:jc w:val="left"/>
+        <w:rPr>
+          <w:rFonts w:ascii="Georgia" w:cs="Georgia" w:eastAsia="Georgia" w:hAnsi="Georgia"/>
+          <w:b w:val="0"/>
+          <w:i w:val="0"/>
+          <w:smallCaps w:val="0"/>
+          <w:strike w:val="0"/>
+          <w:color w:val="000000"/>
+          <w:sz w:val="22"/>
+          <w:szCs w:val="22"/>
+          <w:u w:val="none"/>
+          <w:shd w:fill="auto" w:val="clear"/>
+          <w:vertAlign w:val="baseline"/>
+        </w:rPr>
+      </w:pPr>
+      <w:r>
+        <w:rPr>
+          <w:rtl w:val="0"/>
+        </w:rPr>
+      </w:r>
+    </w:p>
+    <w:p>
+      <w:pPr>
+        <w:keepNext w:val="0"/>
+        <w:keepLines w:val="0"/>
+        <w:pageBreakBefore w:val="0"/>
+        <w:widowControl w:val="1"/>
+        <w:pBdr>
+          <w:top w:color="000000" w:space="0" w:sz="0" w:val="none"/>
+          <w:left w:color="000000" w:space="0" w:sz="0" w:val="none"/>
+          <w:bottom w:color="000000" w:space="0" w:sz="0" w:val="none"/>
+          <w:right w:color="000000" w:space="0" w:sz="0" w:val="none"/>
+          <w:between w:color="000000" w:space="0" w:sz="0" w:val="none"/>
+        </w:pBdr>
+        <w:shd w:fill="auto" w:val="clear"/>
+        <w:spacing w:after="160" w:before="0" w:line="360" w:lineRule="auto"/>
+        <w:ind w:left="0" w:right="0" w:firstLine="0"/>
+        <w:jc w:val="left"/>
+        <w:rPr>
+          <w:rFonts w:ascii="Georgia" w:cs="Georgia" w:eastAsia="Georgia" w:hAnsi="Georgia"/>
+          <w:b w:val="1"/>
+          <w:sz w:val="22"/>
+          <w:szCs w:val="22"/>
+        </w:rPr>
+      </w:pPr>
+      <w:r>
+        <w:rPr>
+          <w:rFonts w:ascii="Georgia" w:cs="Georgia" w:eastAsia="Georgia" w:hAnsi="Georgia"/>
+          <w:b w:val="1"/>
+          <w:sz w:val="22"/>
+          <w:szCs w:val="22"/>
+          <w:rtl w:val="0"/>
+        </w:rPr>
+        <w:t xml:space="preserve">Professional Training &amp; Certification:</w:t>
+      </w:r>
+    </w:p>
+    <w:p>
+      <w:pPr>
+        <w:keepNext w:val="0"/>
+        <w:keepLines w:val="0"/>
+        <w:pageBreakBefore w:val="0"/>
+        <w:widowControl w:val="1"/>
         <w:numPr>
           <w:ilvl w:val="0"/>
           <w:numId w:val="5"/>
@@ -4007,23 +4347,30 @@
           <w:right w:color="000000" w:space="0" w:sz="0" w:val="none"/>
           <w:between w:color="000000" w:space="0" w:sz="0" w:val="none"/>
         </w:pBdr>
-        <w:spacing w:line="360" w:lineRule="auto"/>
-        <w:ind w:left="720" w:hanging="360"/>
-        <w:rPr>
-          <w:rFonts w:ascii="Georgia" w:cs="Georgia" w:eastAsia="Georgia" w:hAnsi="Georgia"/>
-          <w:sz w:val="20"/>
-          <w:szCs w:val="20"/>
-          <w:u w:val="none"/>
-        </w:rPr>
-      </w:pPr>
-      <w:r>
-        <w:rPr>
-          <w:rFonts w:ascii="Georgia" w:cs="Georgia" w:eastAsia="Georgia" w:hAnsi="Georgia"/>
-          <w:sz w:val="20"/>
-          <w:szCs w:val="20"/>
-          <w:rtl w:val="0"/>
-        </w:rPr>
-        <w:t xml:space="preserve">Successfully organised and delivered compelling pitches to a diverse range of football clubs across the Premier League, League One, and National League.</w:t>
+        <w:shd w:fill="auto" w:val="clear"/>
+        <w:spacing w:after="0" w:before="0" w:line="240" w:lineRule="auto"/>
+        <w:ind w:left="720" w:right="0" w:hanging="360"/>
+        <w:jc w:val="left"/>
+        <w:rPr>
+          <w:rFonts w:ascii="Georgia" w:cs="Georgia" w:eastAsia="Georgia" w:hAnsi="Georgia"/>
+          <w:sz w:val="20"/>
+          <w:szCs w:val="20"/>
+          <w:u w:val="none"/>
+        </w:rPr>
+      </w:pPr>
+      <w:r>
+        <w:rPr>
+          <w:rFonts w:ascii="Georgia" w:cs="Georgia" w:eastAsia="Georgia" w:hAnsi="Georgia"/>
+          <w:sz w:val="20"/>
+          <w:szCs w:val="20"/>
+          <w:rtl w:val="0"/>
+        </w:rPr>
+        <w:t xml:space="preserve">Agile at Work: Reporting with Agile &amp; Boards</w:t>
+      </w:r>
+      <w:r>
+        <w:rPr>
+          <w:rtl w:val="0"/>
+        </w:rPr>
       </w:r>
     </w:p>
     <w:p>
@@ -4039,7 +4386,7 @@
           <w:right w:color="000000" w:space="0" w:sz="0" w:val="none"/>
           <w:between w:color="000000" w:space="0" w:sz="0" w:val="none"/>
         </w:pBdr>
-        <w:spacing w:line="360" w:lineRule="auto"/>
+        <w:spacing w:after="0" w:line="240" w:lineRule="auto"/>
         <w:ind w:left="720" w:hanging="360"/>
         <w:rPr>
           <w:rFonts w:ascii="Georgia" w:cs="Georgia" w:eastAsia="Georgia" w:hAnsi="Georgia"/>
@@ -4055,166 +4402,135 @@
           <w:szCs w:val="20"/>
           <w:rtl w:val="0"/>
         </w:rPr>
-        <w:t xml:space="preserve">Collaborated closely with the Department of International Trade to orchestrate a compelling product pitch for the 2022 Qatar World Cup, showcasing innovative solutions and forging strategic partnerships.</w:t>
-      </w:r>
-      <w:r>
-        <w:rPr>
-          <w:rtl w:val="0"/>
-        </w:rPr>
-      </w:r>
-    </w:p>
-    <w:p>
-      <w:pPr>
-        <w:pBdr>
-          <w:top w:color="000000" w:space="0" w:sz="0" w:val="none"/>
-          <w:left w:color="000000" w:space="0" w:sz="0" w:val="none"/>
-          <w:bottom w:color="000000" w:space="0" w:sz="0" w:val="none"/>
-          <w:right w:color="000000" w:space="0" w:sz="0" w:val="none"/>
-          <w:between w:color="000000" w:space="0" w:sz="0" w:val="none"/>
-        </w:pBdr>
-        <w:spacing w:line="360" w:lineRule="auto"/>
-        <w:rPr>
-          <w:rFonts w:ascii="Georgia" w:cs="Georgia" w:eastAsia="Georgia" w:hAnsi="Georgia"/>
-          <w:sz w:val="22"/>
-          <w:szCs w:val="22"/>
-        </w:rPr>
-      </w:pPr>
-      <w:r>
-        <w:rPr>
-          <w:rtl w:val="0"/>
-        </w:rPr>
-      </w:r>
-    </w:p>
-    <w:p>
-      <w:pPr>
-        <w:keepNext w:val="0"/>
-        <w:keepLines w:val="0"/>
-        <w:pageBreakBefore w:val="0"/>
-        <w:widowControl w:val="0"/>
-        <w:pBdr>
-          <w:top w:color="000000" w:space="0" w:sz="0" w:val="none"/>
-          <w:left w:color="000000" w:space="0" w:sz="0" w:val="none"/>
-          <w:bottom w:color="000000" w:space="0" w:sz="0" w:val="none"/>
-          <w:right w:color="000000" w:space="0" w:sz="0" w:val="none"/>
-          <w:between w:color="000000" w:space="0" w:sz="0" w:val="none"/>
-        </w:pBdr>
-        <w:shd w:fill="auto" w:val="clear"/>
-        <w:spacing w:after="200" w:before="0" w:line="240" w:lineRule="auto"/>
-        <w:ind w:left="0" w:right="0" w:firstLine="0"/>
+        <w:t xml:space="preserve">Agile at Work: Planning with Agile User Stories</w:t>
+      </w:r>
+      <w:r>
+        <w:rPr>
+          <w:rtl w:val="0"/>
+        </w:rPr>
+      </w:r>
+    </w:p>
+    <w:p>
+      <w:pPr>
+        <w:numPr>
+          <w:ilvl w:val="0"/>
+          <w:numId w:val="5"/>
+        </w:numPr>
+        <w:pBdr>
+          <w:top w:color="000000" w:space="0" w:sz="0" w:val="none"/>
+          <w:left w:color="000000" w:space="0" w:sz="0" w:val="none"/>
+          <w:bottom w:color="000000" w:space="0" w:sz="0" w:val="none"/>
+          <w:right w:color="000000" w:space="0" w:sz="0" w:val="none"/>
+          <w:between w:color="000000" w:space="0" w:sz="0" w:val="none"/>
+        </w:pBdr>
+        <w:spacing w:after="0" w:line="240" w:lineRule="auto"/>
+        <w:ind w:left="720" w:hanging="360"/>
+        <w:rPr>
+          <w:rFonts w:ascii="Georgia" w:cs="Georgia" w:eastAsia="Georgia" w:hAnsi="Georgia"/>
+          <w:sz w:val="20"/>
+          <w:szCs w:val="20"/>
+          <w:u w:val="none"/>
+        </w:rPr>
+      </w:pPr>
+      <w:r>
+        <w:rPr>
+          <w:rFonts w:ascii="Georgia" w:cs="Georgia" w:eastAsia="Georgia" w:hAnsi="Georgia"/>
+          <w:sz w:val="20"/>
+          <w:szCs w:val="20"/>
+          <w:rtl w:val="0"/>
+        </w:rPr>
+        <w:t xml:space="preserve">Agile Foundations</w:t>
+      </w:r>
+      <w:r>
+        <w:rPr>
+          <w:rtl w:val="0"/>
+        </w:rPr>
+      </w:r>
+    </w:p>
+    <w:p>
+      <w:pPr>
+        <w:keepNext w:val="0"/>
+        <w:keepLines w:val="0"/>
+        <w:pageBreakBefore w:val="0"/>
+        <w:widowControl w:val="1"/>
+        <w:numPr>
+          <w:ilvl w:val="0"/>
+          <w:numId w:val="5"/>
+        </w:numPr>
+        <w:pBdr>
+          <w:top w:color="000000" w:space="0" w:sz="0" w:val="none"/>
+          <w:left w:color="000000" w:space="0" w:sz="0" w:val="none"/>
+          <w:bottom w:color="000000" w:space="0" w:sz="0" w:val="none"/>
+          <w:right w:color="000000" w:space="0" w:sz="0" w:val="none"/>
+          <w:between w:color="000000" w:space="0" w:sz="0" w:val="none"/>
+        </w:pBdr>
+        <w:shd w:fill="auto" w:val="clear"/>
+        <w:spacing w:after="0" w:before="0" w:line="240" w:lineRule="auto"/>
+        <w:ind w:left="720" w:right="0" w:hanging="360"/>
         <w:jc w:val="left"/>
         <w:rPr>
           <w:rFonts w:ascii="Georgia" w:cs="Georgia" w:eastAsia="Georgia" w:hAnsi="Georgia"/>
-          <w:b w:val="0"/>
-          <w:i w:val="0"/>
-          <w:smallCaps w:val="0"/>
-          <w:strike w:val="0"/>
-          <w:color w:val="000000"/>
-          <w:sz w:val="20"/>
-          <w:szCs w:val="20"/>
-          <w:u w:val="none"/>
-          <w:shd w:fill="auto" w:val="clear"/>
-          <w:vertAlign w:val="baseline"/>
-        </w:rPr>
-      </w:pPr>
-      <w:r>
-        <w:rPr>
-          <w:rFonts w:ascii="Georgia" w:cs="Georgia" w:eastAsia="Georgia" w:hAnsi="Georgia"/>
-          <w:b w:val="1"/>
-          <w:i w:val="0"/>
-          <w:smallCaps w:val="0"/>
-          <w:strike w:val="0"/>
-          <w:color w:val="000000"/>
-          <w:sz w:val="20"/>
-          <w:szCs w:val="20"/>
-          <w:u w:val="none"/>
-          <w:shd w:fill="auto" w:val="clear"/>
-          <w:vertAlign w:val="baseline"/>
-          <w:rtl w:val="0"/>
-        </w:rPr>
-        <w:t xml:space="preserve">Technologies:</w:t>
-      </w:r>
-      <w:r>
-        <w:rPr>
-          <w:rFonts w:ascii="Georgia" w:cs="Georgia" w:eastAsia="Georgia" w:hAnsi="Georgia"/>
-          <w:b w:val="0"/>
-          <w:i w:val="0"/>
-          <w:smallCaps w:val="0"/>
-          <w:strike w:val="0"/>
-          <w:color w:val="000000"/>
-          <w:sz w:val="20"/>
-          <w:szCs w:val="20"/>
-          <w:u w:val="none"/>
-          <w:shd w:fill="auto" w:val="clear"/>
-          <w:vertAlign w:val="baseline"/>
-          <w:rtl w:val="0"/>
-        </w:rPr>
-        <w:t xml:space="preserve"> Angular 8, Ionic 5, Directus CMS</w:t>
-      </w:r>
-    </w:p>
-    <w:p>
-      <w:pPr>
-        <w:keepNext w:val="0"/>
-        <w:keepLines w:val="0"/>
-        <w:pageBreakBefore w:val="0"/>
-        <w:widowControl w:val="0"/>
-        <w:pBdr>
-          <w:top w:color="000000" w:space="0" w:sz="0" w:val="none"/>
-          <w:left w:color="000000" w:space="0" w:sz="0" w:val="none"/>
-          <w:bottom w:color="000000" w:space="0" w:sz="0" w:val="none"/>
-          <w:right w:color="000000" w:space="0" w:sz="0" w:val="none"/>
-          <w:between w:color="000000" w:space="0" w:sz="0" w:val="none"/>
-        </w:pBdr>
-        <w:shd w:fill="auto" w:val="clear"/>
-        <w:spacing w:after="200" w:before="0" w:line="240" w:lineRule="auto"/>
-        <w:ind w:left="0" w:right="0" w:firstLine="0"/>
+          <w:sz w:val="20"/>
+          <w:szCs w:val="20"/>
+          <w:u w:val="none"/>
+        </w:rPr>
+      </w:pPr>
+      <w:r>
+        <w:rPr>
+          <w:rFonts w:ascii="Georgia" w:cs="Georgia" w:eastAsia="Georgia" w:hAnsi="Georgia"/>
+          <w:sz w:val="20"/>
+          <w:szCs w:val="20"/>
+          <w:rtl w:val="0"/>
+        </w:rPr>
+        <w:t xml:space="preserve">Agile Product Owner Role: Foundations</w:t>
+      </w:r>
+      <w:r>
+        <w:rPr>
+          <w:rtl w:val="0"/>
+        </w:rPr>
+      </w:r>
+    </w:p>
+    <w:p>
+      <w:pPr>
+        <w:keepNext w:val="0"/>
+        <w:keepLines w:val="0"/>
+        <w:pageBreakBefore w:val="0"/>
+        <w:widowControl w:val="1"/>
+        <w:numPr>
+          <w:ilvl w:val="0"/>
+          <w:numId w:val="5"/>
+        </w:numPr>
+        <w:pBdr>
+          <w:top w:color="000000" w:space="0" w:sz="0" w:val="none"/>
+          <w:left w:color="000000" w:space="0" w:sz="0" w:val="none"/>
+          <w:bottom w:color="000000" w:space="0" w:sz="0" w:val="none"/>
+          <w:right w:color="000000" w:space="0" w:sz="0" w:val="none"/>
+          <w:between w:color="000000" w:space="0" w:sz="0" w:val="none"/>
+        </w:pBdr>
+        <w:shd w:fill="auto" w:val="clear"/>
+        <w:spacing w:after="0" w:before="0" w:line="240" w:lineRule="auto"/>
+        <w:ind w:left="720" w:right="0" w:hanging="360"/>
         <w:jc w:val="left"/>
         <w:rPr>
           <w:rFonts w:ascii="Georgia" w:cs="Georgia" w:eastAsia="Georgia" w:hAnsi="Georgia"/>
-          <w:b w:val="0"/>
-          <w:i w:val="0"/>
-          <w:smallCaps w:val="0"/>
-          <w:strike w:val="0"/>
-          <w:color w:val="000000"/>
-          <w:sz w:val="20"/>
-          <w:szCs w:val="20"/>
-          <w:u w:val="none"/>
-          <w:shd w:fill="auto" w:val="clear"/>
-          <w:vertAlign w:val="baseline"/>
-        </w:rPr>
-      </w:pPr>
-      <w:r>
-        <w:rPr>
-          <w:rFonts w:ascii="Georgia" w:cs="Georgia" w:eastAsia="Georgia" w:hAnsi="Georgia"/>
-          <w:b w:val="1"/>
-          <w:i w:val="0"/>
-          <w:smallCaps w:val="0"/>
-          <w:strike w:val="0"/>
-          <w:color w:val="000000"/>
-          <w:sz w:val="20"/>
-          <w:szCs w:val="20"/>
-          <w:u w:val="none"/>
-          <w:shd w:fill="auto" w:val="clear"/>
-          <w:vertAlign w:val="baseline"/>
-          <w:rtl w:val="0"/>
-        </w:rPr>
-        <w:t xml:space="preserve">Reason for Leaving:</w:t>
-      </w:r>
-      <w:r>
-        <w:rPr>
-          <w:rFonts w:ascii="Georgia" w:cs="Georgia" w:eastAsia="Georgia" w:hAnsi="Georgia"/>
-          <w:b w:val="0"/>
-          <w:i w:val="0"/>
-          <w:smallCaps w:val="0"/>
-          <w:strike w:val="0"/>
-          <w:color w:val="000000"/>
-          <w:sz w:val="20"/>
-          <w:szCs w:val="20"/>
-          <w:u w:val="none"/>
-          <w:shd w:fill="auto" w:val="clear"/>
-          <w:vertAlign w:val="baseline"/>
-          <w:rtl w:val="0"/>
-        </w:rPr>
-        <w:t xml:space="preserve"> Ceased Trading</w:t>
+          <w:sz w:val="20"/>
+          <w:szCs w:val="20"/>
+          <w:u w:val="none"/>
+        </w:rPr>
+      </w:pPr>
+      <w:r>
+        <w:rPr>
+          <w:rFonts w:ascii="Georgia" w:cs="Georgia" w:eastAsia="Georgia" w:hAnsi="Georgia"/>
+          <w:sz w:val="20"/>
+          <w:szCs w:val="20"/>
+          <w:rtl w:val="0"/>
+        </w:rPr>
+        <w:t xml:space="preserve">Agile Product Owner: Techniques</w:t>
+      </w:r>
+      <w:r>
+        <w:rPr>
+          <w:rtl w:val="0"/>
+        </w:rPr>
       </w:r>
     </w:p>
     <w:p>
@@ -4223,10 +4539,397 @@
         <w:keepLines w:val="0"/>
         <w:pageBreakBefore w:val="0"/>
         <w:widowControl w:val="1"/>
-        <w:pBdr>
-          <w:top w:color="000000" w:space="0" w:sz="0" w:val="none"/>
-          <w:left w:color="000000" w:space="0" w:sz="0" w:val="none"/>
-          <w:bottom w:color="000000" w:space="1" w:sz="4" w:val="single"/>
+        <w:numPr>
+          <w:ilvl w:val="0"/>
+          <w:numId w:val="5"/>
+        </w:numPr>
+        <w:pBdr>
+          <w:top w:color="000000" w:space="0" w:sz="0" w:val="none"/>
+          <w:left w:color="000000" w:space="0" w:sz="0" w:val="none"/>
+          <w:bottom w:color="000000" w:space="0" w:sz="0" w:val="none"/>
+          <w:right w:color="000000" w:space="0" w:sz="0" w:val="none"/>
+          <w:between w:color="000000" w:space="0" w:sz="0" w:val="none"/>
+        </w:pBdr>
+        <w:shd w:fill="auto" w:val="clear"/>
+        <w:spacing w:after="0" w:before="0" w:line="240" w:lineRule="auto"/>
+        <w:ind w:left="720" w:right="0" w:hanging="360"/>
+        <w:jc w:val="left"/>
+        <w:rPr>
+          <w:rFonts w:ascii="Georgia" w:cs="Georgia" w:eastAsia="Georgia" w:hAnsi="Georgia"/>
+          <w:sz w:val="20"/>
+          <w:szCs w:val="20"/>
+          <w:u w:val="none"/>
+        </w:rPr>
+      </w:pPr>
+      <w:r>
+        <w:rPr>
+          <w:rFonts w:ascii="Georgia" w:cs="Georgia" w:eastAsia="Georgia" w:hAnsi="Georgia"/>
+          <w:sz w:val="20"/>
+          <w:szCs w:val="20"/>
+          <w:rtl w:val="0"/>
+        </w:rPr>
+        <w:t xml:space="preserve">Agile Project Leadership</w:t>
+      </w:r>
+      <w:r>
+        <w:rPr>
+          <w:rtl w:val="0"/>
+        </w:rPr>
+      </w:r>
+    </w:p>
+    <w:p>
+      <w:pPr>
+        <w:keepNext w:val="0"/>
+        <w:keepLines w:val="0"/>
+        <w:pageBreakBefore w:val="0"/>
+        <w:widowControl w:val="1"/>
+        <w:numPr>
+          <w:ilvl w:val="0"/>
+          <w:numId w:val="5"/>
+        </w:numPr>
+        <w:pBdr>
+          <w:top w:color="000000" w:space="0" w:sz="0" w:val="none"/>
+          <w:left w:color="000000" w:space="0" w:sz="0" w:val="none"/>
+          <w:bottom w:color="000000" w:space="0" w:sz="0" w:val="none"/>
+          <w:right w:color="000000" w:space="0" w:sz="0" w:val="none"/>
+          <w:between w:color="000000" w:space="0" w:sz="0" w:val="none"/>
+        </w:pBdr>
+        <w:shd w:fill="auto" w:val="clear"/>
+        <w:spacing w:after="0" w:before="0" w:line="240" w:lineRule="auto"/>
+        <w:ind w:left="720" w:right="0" w:hanging="360"/>
+        <w:jc w:val="left"/>
+        <w:rPr>
+          <w:rFonts w:ascii="Georgia" w:cs="Georgia" w:eastAsia="Georgia" w:hAnsi="Georgia"/>
+          <w:sz w:val="20"/>
+          <w:szCs w:val="20"/>
+          <w:u w:val="none"/>
+        </w:rPr>
+      </w:pPr>
+      <w:r>
+        <w:rPr>
+          <w:rFonts w:ascii="Georgia" w:cs="Georgia" w:eastAsia="Georgia" w:hAnsi="Georgia"/>
+          <w:sz w:val="20"/>
+          <w:szCs w:val="20"/>
+          <w:rtl w:val="0"/>
+        </w:rPr>
+        <w:t xml:space="preserve">Transitioning from Waterfall to Agile Project Management</w:t>
+      </w:r>
+      <w:r>
+        <w:rPr>
+          <w:rtl w:val="0"/>
+        </w:rPr>
+      </w:r>
+    </w:p>
+    <w:p>
+      <w:pPr>
+        <w:keepNext w:val="0"/>
+        <w:keepLines w:val="0"/>
+        <w:pageBreakBefore w:val="0"/>
+        <w:widowControl w:val="1"/>
+        <w:numPr>
+          <w:ilvl w:val="0"/>
+          <w:numId w:val="5"/>
+        </w:numPr>
+        <w:pBdr>
+          <w:top w:color="000000" w:space="0" w:sz="0" w:val="none"/>
+          <w:left w:color="000000" w:space="0" w:sz="0" w:val="none"/>
+          <w:bottom w:color="000000" w:space="0" w:sz="0" w:val="none"/>
+          <w:right w:color="000000" w:space="0" w:sz="0" w:val="none"/>
+          <w:between w:color="000000" w:space="0" w:sz="0" w:val="none"/>
+        </w:pBdr>
+        <w:shd w:fill="auto" w:val="clear"/>
+        <w:spacing w:after="0" w:before="0" w:line="240" w:lineRule="auto"/>
+        <w:ind w:left="720" w:right="0" w:hanging="360"/>
+        <w:jc w:val="left"/>
+        <w:rPr>
+          <w:rFonts w:ascii="Georgia" w:cs="Georgia" w:eastAsia="Georgia" w:hAnsi="Georgia"/>
+          <w:sz w:val="20"/>
+          <w:szCs w:val="20"/>
+          <w:u w:val="none"/>
+        </w:rPr>
+      </w:pPr>
+      <w:r>
+        <w:rPr>
+          <w:rFonts w:ascii="Georgia" w:cs="Georgia" w:eastAsia="Georgia" w:hAnsi="Georgia"/>
+          <w:sz w:val="20"/>
+          <w:szCs w:val="20"/>
+          <w:rtl w:val="0"/>
+        </w:rPr>
+        <w:t xml:space="preserve">Angular: Ecosystems</w:t>
+      </w:r>
+      <w:r>
+        <w:rPr>
+          <w:rtl w:val="0"/>
+        </w:rPr>
+      </w:r>
+    </w:p>
+    <w:p>
+      <w:pPr>
+        <w:keepNext w:val="0"/>
+        <w:keepLines w:val="0"/>
+        <w:pageBreakBefore w:val="0"/>
+        <w:widowControl w:val="1"/>
+        <w:numPr>
+          <w:ilvl w:val="0"/>
+          <w:numId w:val="5"/>
+        </w:numPr>
+        <w:pBdr>
+          <w:top w:color="000000" w:space="0" w:sz="0" w:val="none"/>
+          <w:left w:color="000000" w:space="0" w:sz="0" w:val="none"/>
+          <w:bottom w:color="000000" w:space="0" w:sz="0" w:val="none"/>
+          <w:right w:color="000000" w:space="0" w:sz="0" w:val="none"/>
+          <w:between w:color="000000" w:space="0" w:sz="0" w:val="none"/>
+        </w:pBdr>
+        <w:shd w:fill="auto" w:val="clear"/>
+        <w:spacing w:after="0" w:before="0" w:line="240" w:lineRule="auto"/>
+        <w:ind w:left="720" w:right="0" w:hanging="360"/>
+        <w:jc w:val="left"/>
+        <w:rPr>
+          <w:rFonts w:ascii="Georgia" w:cs="Georgia" w:eastAsia="Georgia" w:hAnsi="Georgia"/>
+          <w:sz w:val="20"/>
+          <w:szCs w:val="20"/>
+          <w:u w:val="none"/>
+        </w:rPr>
+      </w:pPr>
+      <w:r>
+        <w:rPr>
+          <w:rFonts w:ascii="Georgia" w:cs="Georgia" w:eastAsia="Georgia" w:hAnsi="Georgia"/>
+          <w:sz w:val="20"/>
+          <w:szCs w:val="20"/>
+          <w:rtl w:val="0"/>
+        </w:rPr>
+        <w:t xml:space="preserve">Angular: Routing</w:t>
+      </w:r>
+      <w:r>
+        <w:rPr>
+          <w:rtl w:val="0"/>
+        </w:rPr>
+      </w:r>
+    </w:p>
+    <w:p>
+      <w:pPr>
+        <w:keepNext w:val="0"/>
+        <w:keepLines w:val="0"/>
+        <w:pageBreakBefore w:val="0"/>
+        <w:widowControl w:val="1"/>
+        <w:numPr>
+          <w:ilvl w:val="0"/>
+          <w:numId w:val="5"/>
+        </w:numPr>
+        <w:pBdr>
+          <w:top w:color="000000" w:space="0" w:sz="0" w:val="none"/>
+          <w:left w:color="000000" w:space="0" w:sz="0" w:val="none"/>
+          <w:bottom w:color="000000" w:space="0" w:sz="0" w:val="none"/>
+          <w:right w:color="000000" w:space="0" w:sz="0" w:val="none"/>
+          <w:between w:color="000000" w:space="0" w:sz="0" w:val="none"/>
+        </w:pBdr>
+        <w:shd w:fill="auto" w:val="clear"/>
+        <w:spacing w:after="0" w:before="0" w:line="240" w:lineRule="auto"/>
+        <w:ind w:left="720" w:right="0" w:hanging="360"/>
+        <w:jc w:val="left"/>
+        <w:rPr>
+          <w:rFonts w:ascii="Georgia" w:cs="Georgia" w:eastAsia="Georgia" w:hAnsi="Georgia"/>
+          <w:sz w:val="20"/>
+          <w:szCs w:val="20"/>
+          <w:u w:val="none"/>
+        </w:rPr>
+      </w:pPr>
+      <w:r>
+        <w:rPr>
+          <w:rFonts w:ascii="Georgia" w:cs="Georgia" w:eastAsia="Georgia" w:hAnsi="Georgia"/>
+          <w:sz w:val="20"/>
+          <w:szCs w:val="20"/>
+          <w:rtl w:val="0"/>
+        </w:rPr>
+        <w:t xml:space="preserve">Angular: Workflows</w:t>
+      </w:r>
+      <w:r>
+        <w:rPr>
+          <w:rtl w:val="0"/>
+        </w:rPr>
+      </w:r>
+    </w:p>
+    <w:p>
+      <w:pPr>
+        <w:keepNext w:val="0"/>
+        <w:keepLines w:val="0"/>
+        <w:pageBreakBefore w:val="0"/>
+        <w:widowControl w:val="1"/>
+        <w:numPr>
+          <w:ilvl w:val="0"/>
+          <w:numId w:val="5"/>
+        </w:numPr>
+        <w:pBdr>
+          <w:top w:color="000000" w:space="0" w:sz="0" w:val="none"/>
+          <w:left w:color="000000" w:space="0" w:sz="0" w:val="none"/>
+          <w:bottom w:color="000000" w:space="0" w:sz="0" w:val="none"/>
+          <w:right w:color="000000" w:space="0" w:sz="0" w:val="none"/>
+          <w:between w:color="000000" w:space="0" w:sz="0" w:val="none"/>
+        </w:pBdr>
+        <w:shd w:fill="auto" w:val="clear"/>
+        <w:spacing w:after="0" w:before="0" w:line="240" w:lineRule="auto"/>
+        <w:ind w:left="720" w:right="0" w:hanging="360"/>
+        <w:jc w:val="left"/>
+        <w:rPr>
+          <w:rFonts w:ascii="Georgia" w:cs="Georgia" w:eastAsia="Georgia" w:hAnsi="Georgia"/>
+          <w:sz w:val="20"/>
+          <w:szCs w:val="20"/>
+          <w:u w:val="none"/>
+        </w:rPr>
+      </w:pPr>
+      <w:r>
+        <w:rPr>
+          <w:rFonts w:ascii="Georgia" w:cs="Georgia" w:eastAsia="Georgia" w:hAnsi="Georgia"/>
+          <w:sz w:val="20"/>
+          <w:szCs w:val="20"/>
+          <w:rtl w:val="0"/>
+        </w:rPr>
+        <w:t xml:space="preserve">Angular: Securing Apps</w:t>
+      </w:r>
+      <w:r>
+        <w:rPr>
+          <w:rtl w:val="0"/>
+        </w:rPr>
+      </w:r>
+    </w:p>
+    <w:p>
+      <w:pPr>
+        <w:keepNext w:val="0"/>
+        <w:keepLines w:val="0"/>
+        <w:pageBreakBefore w:val="0"/>
+        <w:widowControl w:val="1"/>
+        <w:numPr>
+          <w:ilvl w:val="0"/>
+          <w:numId w:val="5"/>
+        </w:numPr>
+        <w:pBdr>
+          <w:top w:color="000000" w:space="0" w:sz="0" w:val="none"/>
+          <w:left w:color="000000" w:space="0" w:sz="0" w:val="none"/>
+          <w:bottom w:color="000000" w:space="0" w:sz="0" w:val="none"/>
+          <w:right w:color="000000" w:space="0" w:sz="0" w:val="none"/>
+          <w:between w:color="000000" w:space="0" w:sz="0" w:val="none"/>
+        </w:pBdr>
+        <w:shd w:fill="auto" w:val="clear"/>
+        <w:spacing w:after="0" w:before="0" w:line="240" w:lineRule="auto"/>
+        <w:ind w:left="720" w:right="0" w:hanging="360"/>
+        <w:jc w:val="left"/>
+        <w:rPr>
+          <w:rFonts w:ascii="Georgia" w:cs="Georgia" w:eastAsia="Georgia" w:hAnsi="Georgia"/>
+          <w:sz w:val="20"/>
+          <w:szCs w:val="20"/>
+          <w:u w:val="none"/>
+        </w:rPr>
+      </w:pPr>
+      <w:r>
+        <w:rPr>
+          <w:rFonts w:ascii="Georgia" w:cs="Georgia" w:eastAsia="Georgia" w:hAnsi="Georgia"/>
+          <w:sz w:val="20"/>
+          <w:szCs w:val="20"/>
+          <w:rtl w:val="0"/>
+        </w:rPr>
+        <w:t xml:space="preserve">Learning the Angular CLI</w:t>
+      </w:r>
+      <w:r>
+        <w:rPr>
+          <w:rtl w:val="0"/>
+        </w:rPr>
+      </w:r>
+    </w:p>
+    <w:p>
+      <w:pPr>
+        <w:keepNext w:val="0"/>
+        <w:keepLines w:val="0"/>
+        <w:pageBreakBefore w:val="0"/>
+        <w:widowControl w:val="1"/>
+        <w:numPr>
+          <w:ilvl w:val="0"/>
+          <w:numId w:val="5"/>
+        </w:numPr>
+        <w:pBdr>
+          <w:top w:color="000000" w:space="0" w:sz="0" w:val="none"/>
+          <w:left w:color="000000" w:space="0" w:sz="0" w:val="none"/>
+          <w:bottom w:color="000000" w:space="0" w:sz="0" w:val="none"/>
+          <w:right w:color="000000" w:space="0" w:sz="0" w:val="none"/>
+          <w:between w:color="000000" w:space="0" w:sz="0" w:val="none"/>
+        </w:pBdr>
+        <w:shd w:fill="auto" w:val="clear"/>
+        <w:spacing w:after="0" w:before="0" w:line="240" w:lineRule="auto"/>
+        <w:ind w:left="720" w:right="0" w:hanging="360"/>
+        <w:jc w:val="left"/>
+        <w:rPr>
+          <w:rFonts w:ascii="Georgia" w:cs="Georgia" w:eastAsia="Georgia" w:hAnsi="Georgia"/>
+          <w:sz w:val="20"/>
+          <w:szCs w:val="20"/>
+          <w:u w:val="none"/>
+        </w:rPr>
+      </w:pPr>
+      <w:r>
+        <w:rPr>
+          <w:rFonts w:ascii="Georgia" w:cs="Georgia" w:eastAsia="Georgia" w:hAnsi="Georgia"/>
+          <w:sz w:val="20"/>
+          <w:szCs w:val="20"/>
+          <w:rtl w:val="0"/>
+        </w:rPr>
+        <w:t xml:space="preserve">Learning RXJS</w:t>
+      </w:r>
+      <w:r>
+        <w:rPr>
+          <w:rtl w:val="0"/>
+        </w:rPr>
+      </w:r>
+    </w:p>
+    <w:p>
+      <w:pPr>
+        <w:keepNext w:val="0"/>
+        <w:keepLines w:val="0"/>
+        <w:pageBreakBefore w:val="0"/>
+        <w:widowControl w:val="1"/>
+        <w:numPr>
+          <w:ilvl w:val="0"/>
+          <w:numId w:val="5"/>
+        </w:numPr>
+        <w:pBdr>
+          <w:top w:color="000000" w:space="0" w:sz="0" w:val="none"/>
+          <w:left w:color="000000" w:space="0" w:sz="0" w:val="none"/>
+          <w:bottom w:color="000000" w:space="0" w:sz="0" w:val="none"/>
+          <w:right w:color="000000" w:space="0" w:sz="0" w:val="none"/>
+          <w:between w:color="000000" w:space="0" w:sz="0" w:val="none"/>
+        </w:pBdr>
+        <w:shd w:fill="auto" w:val="clear"/>
+        <w:spacing w:after="160" w:before="0" w:line="240" w:lineRule="auto"/>
+        <w:ind w:left="720" w:right="0" w:hanging="360"/>
+        <w:jc w:val="left"/>
+        <w:rPr>
+          <w:rFonts w:ascii="Georgia" w:cs="Georgia" w:eastAsia="Georgia" w:hAnsi="Georgia"/>
+          <w:sz w:val="20"/>
+          <w:szCs w:val="20"/>
+          <w:u w:val="none"/>
+        </w:rPr>
+      </w:pPr>
+      <w:r>
+        <w:rPr>
+          <w:rFonts w:ascii="Georgia" w:cs="Georgia" w:eastAsia="Georgia" w:hAnsi="Georgia"/>
+          <w:sz w:val="20"/>
+          <w:szCs w:val="20"/>
+          <w:rtl w:val="0"/>
+        </w:rPr>
+        <w:t xml:space="preserve">End-to-End Javascript Testing with Cypress.io</w:t>
+      </w:r>
+      <w:r>
+        <w:rPr>
+          <w:rtl w:val="0"/>
+        </w:rPr>
+      </w:r>
+    </w:p>
+    <w:p>
+      <w:pPr>
+        <w:keepNext w:val="0"/>
+        <w:keepLines w:val="0"/>
+        <w:pageBreakBefore w:val="0"/>
+        <w:widowControl w:val="1"/>
+        <w:pBdr>
+          <w:top w:color="000000" w:space="0" w:sz="0" w:val="none"/>
+          <w:left w:color="000000" w:space="0" w:sz="0" w:val="none"/>
+          <w:bottom w:color="000000" w:space="0" w:sz="0" w:val="none"/>
           <w:right w:color="000000" w:space="0" w:sz="0" w:val="none"/>
           <w:between w:color="000000" w:space="0" w:sz="0" w:val="none"/>
         </w:pBdr>
@@ -4236,16 +4939,9 @@
         <w:jc w:val="left"/>
         <w:rPr>
           <w:rFonts w:ascii="Georgia" w:cs="Georgia" w:eastAsia="Georgia" w:hAnsi="Georgia"/>
-          <w:b w:val="0"/>
-          <w:i w:val="0"/>
-          <w:smallCaps w:val="0"/>
-          <w:strike w:val="0"/>
-          <w:color w:val="000000"/>
+          <w:b w:val="1"/>
           <w:sz w:val="22"/>
           <w:szCs w:val="22"/>
-          <w:u w:val="none"/>
-          <w:shd w:fill="auto" w:val="clear"/>
-          <w:vertAlign w:val="baseline"/>
         </w:rPr>
       </w:pPr>
       <w:r>
@@ -4274,19 +4970,33 @@
         <w:rPr>
           <w:rFonts w:ascii="Georgia" w:cs="Georgia" w:eastAsia="Georgia" w:hAnsi="Georgia"/>
           <w:b w:val="1"/>
+          <w:i w:val="0"/>
+          <w:smallCaps w:val="0"/>
+          <w:strike w:val="0"/>
+          <w:color w:val="000000"/>
           <w:sz w:val="22"/>
           <w:szCs w:val="22"/>
-        </w:rPr>
-      </w:pPr>
-      <w:r>
-        <w:rPr>
-          <w:rFonts w:ascii="Georgia" w:cs="Georgia" w:eastAsia="Georgia" w:hAnsi="Georgia"/>
-          <w:b w:val="1"/>
+          <w:u w:val="none"/>
+          <w:shd w:fill="auto" w:val="clear"/>
+          <w:vertAlign w:val="baseline"/>
+        </w:rPr>
+      </w:pPr>
+      <w:r>
+        <w:rPr>
+          <w:rFonts w:ascii="Georgia" w:cs="Georgia" w:eastAsia="Georgia" w:hAnsi="Georgia"/>
+          <w:b w:val="1"/>
+          <w:i w:val="0"/>
+          <w:smallCaps w:val="0"/>
+          <w:strike w:val="0"/>
+          <w:color w:val="000000"/>
           <w:sz w:val="22"/>
           <w:szCs w:val="22"/>
-          <w:rtl w:val="0"/>
-        </w:rPr>
-        <w:t xml:space="preserve">Professional Training &amp; Certification:</w:t>
+          <w:u w:val="none"/>
+          <w:shd w:fill="auto" w:val="clear"/>
+          <w:vertAlign w:val="baseline"/>
+          <w:rtl w:val="0"/>
+        </w:rPr>
+        <w:t xml:space="preserve">Useful Links: </w:t>
       </w:r>
     </w:p>
     <w:p>
@@ -4297,7 +5007,7 @@
         <w:widowControl w:val="1"/>
         <w:numPr>
           <w:ilvl w:val="0"/>
-          <w:numId w:val="3"/>
+          <w:numId w:val="1"/>
         </w:numPr>
         <w:pBdr>
           <w:top w:color="000000" w:space="0" w:sz="0" w:val="none"/>
@@ -4307,610 +5017,11 @@
           <w:between w:color="000000" w:space="0" w:sz="0" w:val="none"/>
         </w:pBdr>
         <w:shd w:fill="auto" w:val="clear"/>
-        <w:spacing w:after="0" w:afterAutospacing="0" w:before="0" w:line="240" w:lineRule="auto"/>
+        <w:spacing w:after="0" w:before="0" w:line="240" w:lineRule="auto"/>
         <w:ind w:left="720" w:right="0" w:hanging="360"/>
         <w:jc w:val="left"/>
         <w:rPr>
           <w:rFonts w:ascii="Georgia" w:cs="Georgia" w:eastAsia="Georgia" w:hAnsi="Georgia"/>
-          <w:sz w:val="20"/>
-          <w:szCs w:val="20"/>
-          <w:u w:val="none"/>
-        </w:rPr>
-      </w:pPr>
-      <w:r>
-        <w:rPr>
-          <w:rFonts w:ascii="Georgia" w:cs="Georgia" w:eastAsia="Georgia" w:hAnsi="Georgia"/>
-          <w:sz w:val="20"/>
-          <w:szCs w:val="20"/>
-          <w:rtl w:val="0"/>
-        </w:rPr>
-        <w:t xml:space="preserve">Agile at Work: Reporting with Agile &amp; Boards</w:t>
-      </w:r>
-    </w:p>
-    <w:p>
-      <w:pPr>
-        <w:numPr>
-          <w:ilvl w:val="0"/>
-          <w:numId w:val="3"/>
-        </w:numPr>
-        <w:pBdr>
-          <w:top w:color="000000" w:space="0" w:sz="0" w:val="none"/>
-          <w:left w:color="000000" w:space="0" w:sz="0" w:val="none"/>
-          <w:bottom w:color="000000" w:space="0" w:sz="0" w:val="none"/>
-          <w:right w:color="000000" w:space="0" w:sz="0" w:val="none"/>
-          <w:between w:color="000000" w:space="0" w:sz="0" w:val="none"/>
-        </w:pBdr>
-        <w:spacing w:after="0" w:afterAutospacing="0" w:line="240" w:lineRule="auto"/>
-        <w:ind w:left="720" w:hanging="360"/>
-        <w:rPr>
-          <w:rFonts w:ascii="Georgia" w:cs="Georgia" w:eastAsia="Georgia" w:hAnsi="Georgia"/>
-          <w:sz w:val="20"/>
-          <w:szCs w:val="20"/>
-          <w:u w:val="none"/>
-        </w:rPr>
-      </w:pPr>
-      <w:r>
-        <w:rPr>
-          <w:rFonts w:ascii="Georgia" w:cs="Georgia" w:eastAsia="Georgia" w:hAnsi="Georgia"/>
-          <w:sz w:val="20"/>
-          <w:szCs w:val="20"/>
-          <w:rtl w:val="0"/>
-        </w:rPr>
-        <w:t xml:space="preserve">Agile at Work: Planning with Agile User Stories</w:t>
-      </w:r>
-    </w:p>
-    <w:p>
-      <w:pPr>
-        <w:numPr>
-          <w:ilvl w:val="0"/>
-          <w:numId w:val="3"/>
-        </w:numPr>
-        <w:pBdr>
-          <w:top w:color="000000" w:space="0" w:sz="0" w:val="none"/>
-          <w:left w:color="000000" w:space="0" w:sz="0" w:val="none"/>
-          <w:bottom w:color="000000" w:space="0" w:sz="0" w:val="none"/>
-          <w:right w:color="000000" w:space="0" w:sz="0" w:val="none"/>
-          <w:between w:color="000000" w:space="0" w:sz="0" w:val="none"/>
-        </w:pBdr>
-        <w:spacing w:after="0" w:afterAutospacing="0" w:line="240" w:lineRule="auto"/>
-        <w:ind w:left="720" w:hanging="360"/>
-        <w:rPr>
-          <w:rFonts w:ascii="Georgia" w:cs="Georgia" w:eastAsia="Georgia" w:hAnsi="Georgia"/>
-          <w:sz w:val="20"/>
-          <w:szCs w:val="20"/>
-          <w:u w:val="none"/>
-        </w:rPr>
-      </w:pPr>
-      <w:r>
-        <w:rPr>
-          <w:rFonts w:ascii="Georgia" w:cs="Georgia" w:eastAsia="Georgia" w:hAnsi="Georgia"/>
-          <w:sz w:val="20"/>
-          <w:szCs w:val="20"/>
-          <w:rtl w:val="0"/>
-        </w:rPr>
-        <w:t xml:space="preserve">Agile Foundations</w:t>
-      </w:r>
-    </w:p>
-    <w:p>
-      <w:pPr>
-        <w:keepNext w:val="0"/>
-        <w:keepLines w:val="0"/>
-        <w:pageBreakBefore w:val="0"/>
-        <w:widowControl w:val="1"/>
-        <w:numPr>
-          <w:ilvl w:val="0"/>
-          <w:numId w:val="3"/>
-        </w:numPr>
-        <w:pBdr>
-          <w:top w:color="000000" w:space="0" w:sz="0" w:val="none"/>
-          <w:left w:color="000000" w:space="0" w:sz="0" w:val="none"/>
-          <w:bottom w:color="000000" w:space="0" w:sz="0" w:val="none"/>
-          <w:right w:color="000000" w:space="0" w:sz="0" w:val="none"/>
-          <w:between w:color="000000" w:space="0" w:sz="0" w:val="none"/>
-        </w:pBdr>
-        <w:shd w:fill="auto" w:val="clear"/>
-        <w:spacing w:after="0" w:afterAutospacing="0" w:before="0" w:line="240" w:lineRule="auto"/>
-        <w:ind w:left="720" w:right="0" w:hanging="360"/>
-        <w:jc w:val="left"/>
-        <w:rPr>
-          <w:rFonts w:ascii="Georgia" w:cs="Georgia" w:eastAsia="Georgia" w:hAnsi="Georgia"/>
-          <w:sz w:val="20"/>
-          <w:szCs w:val="20"/>
-          <w:u w:val="none"/>
-        </w:rPr>
-      </w:pPr>
-      <w:r>
-        <w:rPr>
-          <w:rFonts w:ascii="Georgia" w:cs="Georgia" w:eastAsia="Georgia" w:hAnsi="Georgia"/>
-          <w:sz w:val="20"/>
-          <w:szCs w:val="20"/>
-          <w:rtl w:val="0"/>
-        </w:rPr>
-        <w:t xml:space="preserve">Agile Product Owner Role: Foundations</w:t>
-      </w:r>
-    </w:p>
-    <w:p>
-      <w:pPr>
-        <w:keepNext w:val="0"/>
-        <w:keepLines w:val="0"/>
-        <w:pageBreakBefore w:val="0"/>
-        <w:widowControl w:val="1"/>
-        <w:numPr>
-          <w:ilvl w:val="0"/>
-          <w:numId w:val="3"/>
-        </w:numPr>
-        <w:pBdr>
-          <w:top w:color="000000" w:space="0" w:sz="0" w:val="none"/>
-          <w:left w:color="000000" w:space="0" w:sz="0" w:val="none"/>
-          <w:bottom w:color="000000" w:space="0" w:sz="0" w:val="none"/>
-          <w:right w:color="000000" w:space="0" w:sz="0" w:val="none"/>
-          <w:between w:color="000000" w:space="0" w:sz="0" w:val="none"/>
-        </w:pBdr>
-        <w:shd w:fill="auto" w:val="clear"/>
-        <w:spacing w:after="0" w:afterAutospacing="0" w:before="0" w:line="240" w:lineRule="auto"/>
-        <w:ind w:left="720" w:right="0" w:hanging="360"/>
-        <w:jc w:val="left"/>
-        <w:rPr>
-          <w:rFonts w:ascii="Georgia" w:cs="Georgia" w:eastAsia="Georgia" w:hAnsi="Georgia"/>
-          <w:sz w:val="20"/>
-          <w:szCs w:val="20"/>
-          <w:u w:val="none"/>
-        </w:rPr>
-      </w:pPr>
-      <w:r>
-        <w:rPr>
-          <w:rFonts w:ascii="Georgia" w:cs="Georgia" w:eastAsia="Georgia" w:hAnsi="Georgia"/>
-          <w:sz w:val="20"/>
-          <w:szCs w:val="20"/>
-          <w:rtl w:val="0"/>
-        </w:rPr>
-        <w:t xml:space="preserve">Agile Product Owner: Techniques</w:t>
-      </w:r>
-    </w:p>
-    <w:p>
-      <w:pPr>
-        <w:keepNext w:val="0"/>
-        <w:keepLines w:val="0"/>
-        <w:pageBreakBefore w:val="0"/>
-        <w:widowControl w:val="1"/>
-        <w:numPr>
-          <w:ilvl w:val="0"/>
-          <w:numId w:val="3"/>
-        </w:numPr>
-        <w:pBdr>
-          <w:top w:color="000000" w:space="0" w:sz="0" w:val="none"/>
-          <w:left w:color="000000" w:space="0" w:sz="0" w:val="none"/>
-          <w:bottom w:color="000000" w:space="0" w:sz="0" w:val="none"/>
-          <w:right w:color="000000" w:space="0" w:sz="0" w:val="none"/>
-          <w:between w:color="000000" w:space="0" w:sz="0" w:val="none"/>
-        </w:pBdr>
-        <w:shd w:fill="auto" w:val="clear"/>
-        <w:spacing w:after="0" w:afterAutospacing="0" w:before="0" w:line="240" w:lineRule="auto"/>
-        <w:ind w:left="720" w:right="0" w:hanging="360"/>
-        <w:jc w:val="left"/>
-        <w:rPr>
-          <w:rFonts w:ascii="Georgia" w:cs="Georgia" w:eastAsia="Georgia" w:hAnsi="Georgia"/>
-          <w:sz w:val="20"/>
-          <w:szCs w:val="20"/>
-          <w:u w:val="none"/>
-        </w:rPr>
-      </w:pPr>
-      <w:r>
-        <w:rPr>
-          <w:rFonts w:ascii="Georgia" w:cs="Georgia" w:eastAsia="Georgia" w:hAnsi="Georgia"/>
-          <w:sz w:val="20"/>
-          <w:szCs w:val="20"/>
-          <w:rtl w:val="0"/>
-        </w:rPr>
-        <w:t xml:space="preserve">Agile Project Leadership</w:t>
-      </w:r>
-    </w:p>
-    <w:p>
-      <w:pPr>
-        <w:keepNext w:val="0"/>
-        <w:keepLines w:val="0"/>
-        <w:pageBreakBefore w:val="0"/>
-        <w:widowControl w:val="1"/>
-        <w:numPr>
-          <w:ilvl w:val="0"/>
-          <w:numId w:val="3"/>
-        </w:numPr>
-        <w:pBdr>
-          <w:top w:color="000000" w:space="0" w:sz="0" w:val="none"/>
-          <w:left w:color="000000" w:space="0" w:sz="0" w:val="none"/>
-          <w:bottom w:color="000000" w:space="0" w:sz="0" w:val="none"/>
-          <w:right w:color="000000" w:space="0" w:sz="0" w:val="none"/>
-          <w:between w:color="000000" w:space="0" w:sz="0" w:val="none"/>
-        </w:pBdr>
-        <w:shd w:fill="auto" w:val="clear"/>
-        <w:spacing w:after="0" w:afterAutospacing="0" w:before="0" w:line="240" w:lineRule="auto"/>
-        <w:ind w:left="720" w:right="0" w:hanging="360"/>
-        <w:jc w:val="left"/>
-        <w:rPr>
-          <w:rFonts w:ascii="Georgia" w:cs="Georgia" w:eastAsia="Georgia" w:hAnsi="Georgia"/>
-          <w:sz w:val="20"/>
-          <w:szCs w:val="20"/>
-          <w:u w:val="none"/>
-        </w:rPr>
-      </w:pPr>
-      <w:r>
-        <w:rPr>
-          <w:rFonts w:ascii="Georgia" w:cs="Georgia" w:eastAsia="Georgia" w:hAnsi="Georgia"/>
-          <w:sz w:val="20"/>
-          <w:szCs w:val="20"/>
-          <w:rtl w:val="0"/>
-        </w:rPr>
-        <w:t xml:space="preserve">Transitioning from Waterfall to Agile Project Management</w:t>
-      </w:r>
-    </w:p>
-    <w:p>
-      <w:pPr>
-        <w:keepNext w:val="0"/>
-        <w:keepLines w:val="0"/>
-        <w:pageBreakBefore w:val="0"/>
-        <w:widowControl w:val="1"/>
-        <w:numPr>
-          <w:ilvl w:val="0"/>
-          <w:numId w:val="3"/>
-        </w:numPr>
-        <w:pBdr>
-          <w:top w:color="000000" w:space="0" w:sz="0" w:val="none"/>
-          <w:left w:color="000000" w:space="0" w:sz="0" w:val="none"/>
-          <w:bottom w:color="000000" w:space="0" w:sz="0" w:val="none"/>
-          <w:right w:color="000000" w:space="0" w:sz="0" w:val="none"/>
-          <w:between w:color="000000" w:space="0" w:sz="0" w:val="none"/>
-        </w:pBdr>
-        <w:shd w:fill="auto" w:val="clear"/>
-        <w:spacing w:after="0" w:afterAutospacing="0" w:before="0" w:line="240" w:lineRule="auto"/>
-        <w:ind w:left="720" w:right="0" w:hanging="360"/>
-        <w:jc w:val="left"/>
-        <w:rPr>
-          <w:rFonts w:ascii="Georgia" w:cs="Georgia" w:eastAsia="Georgia" w:hAnsi="Georgia"/>
-          <w:sz w:val="20"/>
-          <w:szCs w:val="20"/>
-          <w:u w:val="none"/>
-        </w:rPr>
-      </w:pPr>
-      <w:r>
-        <w:rPr>
-          <w:rFonts w:ascii="Georgia" w:cs="Georgia" w:eastAsia="Georgia" w:hAnsi="Georgia"/>
-          <w:sz w:val="20"/>
-          <w:szCs w:val="20"/>
-          <w:rtl w:val="0"/>
-        </w:rPr>
-        <w:t xml:space="preserve">Angular: Ecosystems</w:t>
-      </w:r>
-    </w:p>
-    <w:p>
-      <w:pPr>
-        <w:keepNext w:val="0"/>
-        <w:keepLines w:val="0"/>
-        <w:pageBreakBefore w:val="0"/>
-        <w:widowControl w:val="1"/>
-        <w:numPr>
-          <w:ilvl w:val="0"/>
-          <w:numId w:val="3"/>
-        </w:numPr>
-        <w:pBdr>
-          <w:top w:color="000000" w:space="0" w:sz="0" w:val="none"/>
-          <w:left w:color="000000" w:space="0" w:sz="0" w:val="none"/>
-          <w:bottom w:color="000000" w:space="0" w:sz="0" w:val="none"/>
-          <w:right w:color="000000" w:space="0" w:sz="0" w:val="none"/>
-          <w:between w:color="000000" w:space="0" w:sz="0" w:val="none"/>
-        </w:pBdr>
-        <w:shd w:fill="auto" w:val="clear"/>
-        <w:spacing w:after="0" w:afterAutospacing="0" w:before="0" w:line="240" w:lineRule="auto"/>
-        <w:ind w:left="720" w:right="0" w:hanging="360"/>
-        <w:jc w:val="left"/>
-        <w:rPr>
-          <w:rFonts w:ascii="Georgia" w:cs="Georgia" w:eastAsia="Georgia" w:hAnsi="Georgia"/>
-          <w:sz w:val="20"/>
-          <w:szCs w:val="20"/>
-          <w:u w:val="none"/>
-        </w:rPr>
-      </w:pPr>
-      <w:r>
-        <w:rPr>
-          <w:rFonts w:ascii="Georgia" w:cs="Georgia" w:eastAsia="Georgia" w:hAnsi="Georgia"/>
-          <w:sz w:val="20"/>
-          <w:szCs w:val="20"/>
-          <w:rtl w:val="0"/>
-        </w:rPr>
-        <w:t xml:space="preserve">Angular: Routing</w:t>
-      </w:r>
-    </w:p>
-    <w:p>
-      <w:pPr>
-        <w:keepNext w:val="0"/>
-        <w:keepLines w:val="0"/>
-        <w:pageBreakBefore w:val="0"/>
-        <w:widowControl w:val="1"/>
-        <w:numPr>
-          <w:ilvl w:val="0"/>
-          <w:numId w:val="3"/>
-        </w:numPr>
-        <w:pBdr>
-          <w:top w:color="000000" w:space="0" w:sz="0" w:val="none"/>
-          <w:left w:color="000000" w:space="0" w:sz="0" w:val="none"/>
-          <w:bottom w:color="000000" w:space="0" w:sz="0" w:val="none"/>
-          <w:right w:color="000000" w:space="0" w:sz="0" w:val="none"/>
-          <w:between w:color="000000" w:space="0" w:sz="0" w:val="none"/>
-        </w:pBdr>
-        <w:shd w:fill="auto" w:val="clear"/>
-        <w:spacing w:after="0" w:afterAutospacing="0" w:before="0" w:line="240" w:lineRule="auto"/>
-        <w:ind w:left="720" w:right="0" w:hanging="360"/>
-        <w:jc w:val="left"/>
-        <w:rPr>
-          <w:rFonts w:ascii="Georgia" w:cs="Georgia" w:eastAsia="Georgia" w:hAnsi="Georgia"/>
-          <w:sz w:val="20"/>
-          <w:szCs w:val="20"/>
-          <w:u w:val="none"/>
-        </w:rPr>
-      </w:pPr>
-      <w:r>
-        <w:rPr>
-          <w:rFonts w:ascii="Georgia" w:cs="Georgia" w:eastAsia="Georgia" w:hAnsi="Georgia"/>
-          <w:sz w:val="20"/>
-          <w:szCs w:val="20"/>
-          <w:rtl w:val="0"/>
-        </w:rPr>
-        <w:t xml:space="preserve">Angular: Workflows</w:t>
-      </w:r>
-    </w:p>
-    <w:p>
-      <w:pPr>
-        <w:keepNext w:val="0"/>
-        <w:keepLines w:val="0"/>
-        <w:pageBreakBefore w:val="0"/>
-        <w:widowControl w:val="1"/>
-        <w:numPr>
-          <w:ilvl w:val="0"/>
-          <w:numId w:val="3"/>
-        </w:numPr>
-        <w:pBdr>
-          <w:top w:color="000000" w:space="0" w:sz="0" w:val="none"/>
-          <w:left w:color="000000" w:space="0" w:sz="0" w:val="none"/>
-          <w:bottom w:color="000000" w:space="0" w:sz="0" w:val="none"/>
-          <w:right w:color="000000" w:space="0" w:sz="0" w:val="none"/>
-          <w:between w:color="000000" w:space="0" w:sz="0" w:val="none"/>
-        </w:pBdr>
-        <w:shd w:fill="auto" w:val="clear"/>
-        <w:spacing w:after="0" w:afterAutospacing="0" w:before="0" w:line="240" w:lineRule="auto"/>
-        <w:ind w:left="720" w:right="0" w:hanging="360"/>
-        <w:jc w:val="left"/>
-        <w:rPr>
-          <w:rFonts w:ascii="Georgia" w:cs="Georgia" w:eastAsia="Georgia" w:hAnsi="Georgia"/>
-          <w:sz w:val="20"/>
-          <w:szCs w:val="20"/>
-          <w:u w:val="none"/>
-        </w:rPr>
-      </w:pPr>
-      <w:r>
-        <w:rPr>
-          <w:rFonts w:ascii="Georgia" w:cs="Georgia" w:eastAsia="Georgia" w:hAnsi="Georgia"/>
-          <w:sz w:val="20"/>
-          <w:szCs w:val="20"/>
-          <w:rtl w:val="0"/>
-        </w:rPr>
-        <w:t xml:space="preserve">Angular: Securing Apps</w:t>
-      </w:r>
-    </w:p>
-    <w:p>
-      <w:pPr>
-        <w:keepNext w:val="0"/>
-        <w:keepLines w:val="0"/>
-        <w:pageBreakBefore w:val="0"/>
-        <w:widowControl w:val="1"/>
-        <w:numPr>
-          <w:ilvl w:val="0"/>
-          <w:numId w:val="3"/>
-        </w:numPr>
-        <w:pBdr>
-          <w:top w:color="000000" w:space="0" w:sz="0" w:val="none"/>
-          <w:left w:color="000000" w:space="0" w:sz="0" w:val="none"/>
-          <w:bottom w:color="000000" w:space="0" w:sz="0" w:val="none"/>
-          <w:right w:color="000000" w:space="0" w:sz="0" w:val="none"/>
-          <w:between w:color="000000" w:space="0" w:sz="0" w:val="none"/>
-        </w:pBdr>
-        <w:shd w:fill="auto" w:val="clear"/>
-        <w:spacing w:after="0" w:afterAutospacing="0" w:before="0" w:line="240" w:lineRule="auto"/>
-        <w:ind w:left="720" w:right="0" w:hanging="360"/>
-        <w:jc w:val="left"/>
-        <w:rPr>
-          <w:rFonts w:ascii="Georgia" w:cs="Georgia" w:eastAsia="Georgia" w:hAnsi="Georgia"/>
-          <w:sz w:val="20"/>
-          <w:szCs w:val="20"/>
-          <w:u w:val="none"/>
-        </w:rPr>
-      </w:pPr>
-      <w:r>
-        <w:rPr>
-          <w:rFonts w:ascii="Georgia" w:cs="Georgia" w:eastAsia="Georgia" w:hAnsi="Georgia"/>
-          <w:sz w:val="20"/>
-          <w:szCs w:val="20"/>
-          <w:rtl w:val="0"/>
-        </w:rPr>
-        <w:t xml:space="preserve">Learning the Angular CLI</w:t>
-      </w:r>
-    </w:p>
-    <w:p>
-      <w:pPr>
-        <w:keepNext w:val="0"/>
-        <w:keepLines w:val="0"/>
-        <w:pageBreakBefore w:val="0"/>
-        <w:widowControl w:val="1"/>
-        <w:numPr>
-          <w:ilvl w:val="0"/>
-          <w:numId w:val="3"/>
-        </w:numPr>
-        <w:pBdr>
-          <w:top w:color="000000" w:space="0" w:sz="0" w:val="none"/>
-          <w:left w:color="000000" w:space="0" w:sz="0" w:val="none"/>
-          <w:bottom w:color="000000" w:space="0" w:sz="0" w:val="none"/>
-          <w:right w:color="000000" w:space="0" w:sz="0" w:val="none"/>
-          <w:between w:color="000000" w:space="0" w:sz="0" w:val="none"/>
-        </w:pBdr>
-        <w:shd w:fill="auto" w:val="clear"/>
-        <w:spacing w:after="0" w:afterAutospacing="0" w:before="0" w:line="240" w:lineRule="auto"/>
-        <w:ind w:left="720" w:right="0" w:hanging="360"/>
-        <w:jc w:val="left"/>
-        <w:rPr>
-          <w:rFonts w:ascii="Georgia" w:cs="Georgia" w:eastAsia="Georgia" w:hAnsi="Georgia"/>
-          <w:sz w:val="20"/>
-          <w:szCs w:val="20"/>
-          <w:u w:val="none"/>
-        </w:rPr>
-      </w:pPr>
-      <w:r>
-        <w:rPr>
-          <w:rFonts w:ascii="Georgia" w:cs="Georgia" w:eastAsia="Georgia" w:hAnsi="Georgia"/>
-          <w:sz w:val="20"/>
-          <w:szCs w:val="20"/>
-          <w:rtl w:val="0"/>
-        </w:rPr>
-        <w:t xml:space="preserve">Learning RXJS</w:t>
-      </w:r>
-    </w:p>
-    <w:p>
-      <w:pPr>
-        <w:keepNext w:val="0"/>
-        <w:keepLines w:val="0"/>
-        <w:pageBreakBefore w:val="0"/>
-        <w:widowControl w:val="1"/>
-        <w:numPr>
-          <w:ilvl w:val="0"/>
-          <w:numId w:val="3"/>
-        </w:numPr>
-        <w:pBdr>
-          <w:top w:color="000000" w:space="0" w:sz="0" w:val="none"/>
-          <w:left w:color="000000" w:space="0" w:sz="0" w:val="none"/>
-          <w:bottom w:color="000000" w:space="0" w:sz="0" w:val="none"/>
-          <w:right w:color="000000" w:space="0" w:sz="0" w:val="none"/>
-          <w:between w:color="000000" w:space="0" w:sz="0" w:val="none"/>
-        </w:pBdr>
-        <w:shd w:fill="auto" w:val="clear"/>
-        <w:spacing w:after="160" w:before="0" w:line="240" w:lineRule="auto"/>
-        <w:ind w:left="720" w:right="0" w:hanging="360"/>
-        <w:jc w:val="left"/>
-        <w:rPr>
-          <w:rFonts w:ascii="Georgia" w:cs="Georgia" w:eastAsia="Georgia" w:hAnsi="Georgia"/>
-          <w:sz w:val="20"/>
-          <w:szCs w:val="20"/>
-          <w:u w:val="none"/>
-        </w:rPr>
-      </w:pPr>
-      <w:r>
-        <w:rPr>
-          <w:rFonts w:ascii="Georgia" w:cs="Georgia" w:eastAsia="Georgia" w:hAnsi="Georgia"/>
-          <w:sz w:val="20"/>
-          <w:szCs w:val="20"/>
-          <w:rtl w:val="0"/>
-        </w:rPr>
-        <w:t xml:space="preserve">End-to-End Javascript Testing with Cypress.io</w:t>
-      </w:r>
-    </w:p>
-    <w:p>
-      <w:pPr>
-        <w:keepNext w:val="0"/>
-        <w:keepLines w:val="0"/>
-        <w:pageBreakBefore w:val="0"/>
-        <w:widowControl w:val="1"/>
-        <w:pBdr>
-          <w:top w:color="000000" w:space="0" w:sz="0" w:val="none"/>
-          <w:left w:color="000000" w:space="0" w:sz="0" w:val="none"/>
-          <w:bottom w:color="000000" w:space="0" w:sz="0" w:val="none"/>
-          <w:right w:color="000000" w:space="0" w:sz="0" w:val="none"/>
-          <w:between w:color="000000" w:space="0" w:sz="0" w:val="none"/>
-        </w:pBdr>
-        <w:shd w:fill="auto" w:val="clear"/>
-        <w:spacing w:after="160" w:before="0" w:line="360" w:lineRule="auto"/>
-        <w:ind w:left="0" w:right="0" w:firstLine="0"/>
-        <w:jc w:val="left"/>
-        <w:rPr>
-          <w:rFonts w:ascii="Georgia" w:cs="Georgia" w:eastAsia="Georgia" w:hAnsi="Georgia"/>
-          <w:b w:val="1"/>
-          <w:sz w:val="22"/>
-          <w:szCs w:val="22"/>
-        </w:rPr>
-      </w:pPr>
-      <w:r>
-        <w:rPr>
-          <w:rtl w:val="0"/>
-        </w:rPr>
-      </w:r>
-    </w:p>
-    <w:p>
-      <w:pPr>
-        <w:keepNext w:val="0"/>
-        <w:keepLines w:val="0"/>
-        <w:pageBreakBefore w:val="0"/>
-        <w:widowControl w:val="1"/>
-        <w:pBdr>
-          <w:top w:color="000000" w:space="0" w:sz="0" w:val="none"/>
-          <w:left w:color="000000" w:space="0" w:sz="0" w:val="none"/>
-          <w:bottom w:color="000000" w:space="0" w:sz="0" w:val="none"/>
-          <w:right w:color="000000" w:space="0" w:sz="0" w:val="none"/>
-          <w:between w:color="000000" w:space="0" w:sz="0" w:val="none"/>
-        </w:pBdr>
-        <w:shd w:fill="auto" w:val="clear"/>
-        <w:spacing w:after="160" w:before="0" w:line="360" w:lineRule="auto"/>
-        <w:ind w:left="0" w:right="0" w:firstLine="0"/>
-        <w:jc w:val="left"/>
-        <w:rPr>
-          <w:rFonts w:ascii="Georgia" w:cs="Georgia" w:eastAsia="Georgia" w:hAnsi="Georgia"/>
-          <w:b w:val="1"/>
-          <w:i w:val="0"/>
-          <w:smallCaps w:val="0"/>
-          <w:strike w:val="0"/>
-          <w:color w:val="000000"/>
-          <w:sz w:val="22"/>
-          <w:szCs w:val="22"/>
-          <w:u w:val="none"/>
-          <w:shd w:fill="auto" w:val="clear"/>
-          <w:vertAlign w:val="baseline"/>
-        </w:rPr>
-      </w:pPr>
-      <w:r>
-        <w:rPr>
-          <w:rFonts w:ascii="Georgia" w:cs="Georgia" w:eastAsia="Georgia" w:hAnsi="Georgia"/>
-          <w:b w:val="1"/>
-          <w:i w:val="0"/>
-          <w:smallCaps w:val="0"/>
-          <w:strike w:val="0"/>
-          <w:color w:val="000000"/>
-          <w:sz w:val="22"/>
-          <w:szCs w:val="22"/>
-          <w:u w:val="none"/>
-          <w:shd w:fill="auto" w:val="clear"/>
-          <w:vertAlign w:val="baseline"/>
-          <w:rtl w:val="0"/>
-        </w:rPr>
-        <w:t xml:space="preserve">Useful Links: </w:t>
-      </w:r>
-    </w:p>
-    <w:p>
-      <w:pPr>
-        <w:keepNext w:val="0"/>
-        <w:keepLines w:val="0"/>
-        <w:pageBreakBefore w:val="0"/>
-        <w:widowControl w:val="1"/>
-        <w:numPr>
-          <w:ilvl w:val="0"/>
-          <w:numId w:val="4"/>
-        </w:numPr>
-        <w:pBdr>
-          <w:top w:color="000000" w:space="0" w:sz="0" w:val="none"/>
-          <w:left w:color="000000" w:space="0" w:sz="0" w:val="none"/>
-          <w:bottom w:color="000000" w:space="0" w:sz="0" w:val="none"/>
-          <w:right w:color="000000" w:space="0" w:sz="0" w:val="none"/>
-          <w:between w:color="000000" w:space="0" w:sz="0" w:val="none"/>
-        </w:pBdr>
-        <w:shd w:fill="auto" w:val="clear"/>
-        <w:spacing w:after="0" w:afterAutospacing="0" w:before="0" w:line="240" w:lineRule="auto"/>
-        <w:ind w:left="720" w:right="0" w:hanging="360"/>
-        <w:jc w:val="left"/>
-        <w:rPr>
-          <w:rFonts w:ascii="Georgia" w:cs="Georgia" w:eastAsia="Georgia" w:hAnsi="Georgia"/>
           <w:b w:val="0"/>
           <w:i w:val="0"/>
           <w:smallCaps w:val="0"/>
@@ -4922,7 +5033,7 @@
           <w:vertAlign w:val="baseline"/>
         </w:rPr>
       </w:pPr>
-      <w:hyperlink r:id="rId11">
+      <w:hyperlink r:id="rId10">
         <w:r>
           <w:rPr>
             <w:rFonts w:ascii="Georgia" w:cs="Georgia" w:eastAsia="Georgia" w:hAnsi="Georgia"/>
@@ -4955,7 +5066,7 @@
         <w:widowControl w:val="1"/>
         <w:numPr>
           <w:ilvl w:val="0"/>
-          <w:numId w:val="4"/>
+          <w:numId w:val="1"/>
         </w:numPr>
         <w:pBdr>
           <w:top w:color="000000" w:space="0" w:sz="0" w:val="none"/>
@@ -4965,7 +5076,7 @@
           <w:between w:color="000000" w:space="0" w:sz="0" w:val="none"/>
         </w:pBdr>
         <w:shd w:fill="auto" w:val="clear"/>
-        <w:spacing w:after="0" w:afterAutospacing="0" w:before="0" w:line="240" w:lineRule="auto"/>
+        <w:spacing w:after="0" w:before="0" w:line="240" w:lineRule="auto"/>
         <w:ind w:left="720" w:right="0" w:hanging="360"/>
         <w:jc w:val="left"/>
         <w:rPr>
@@ -4981,7 +5092,7 @@
           <w:vertAlign w:val="baseline"/>
         </w:rPr>
       </w:pPr>
-      <w:hyperlink r:id="rId12">
+      <w:hyperlink r:id="rId11">
         <w:r>
           <w:rPr>
             <w:rFonts w:ascii="Georgia" w:cs="Georgia" w:eastAsia="Georgia" w:hAnsi="Georgia"/>
@@ -5014,7 +5125,7 @@
         <w:widowControl w:val="1"/>
         <w:numPr>
           <w:ilvl w:val="0"/>
-          <w:numId w:val="4"/>
+          <w:numId w:val="1"/>
         </w:numPr>
         <w:pBdr>
           <w:top w:color="000000" w:space="0" w:sz="0" w:val="none"/>
@@ -5024,7 +5135,7 @@
           <w:between w:color="000000" w:space="0" w:sz="0" w:val="none"/>
         </w:pBdr>
         <w:shd w:fill="auto" w:val="clear"/>
-        <w:spacing w:after="0" w:afterAutospacing="0" w:before="0" w:line="240" w:lineRule="auto"/>
+        <w:spacing w:after="0" w:before="0" w:line="240" w:lineRule="auto"/>
         <w:ind w:left="720" w:right="0" w:hanging="360"/>
         <w:jc w:val="left"/>
         <w:rPr>
@@ -5040,7 +5151,7 @@
           <w:vertAlign w:val="baseline"/>
         </w:rPr>
       </w:pPr>
-      <w:hyperlink r:id="rId13">
+      <w:hyperlink r:id="rId12">
         <w:r>
           <w:rPr>
             <w:rFonts w:ascii="Times" w:cs="Times" w:eastAsia="Times" w:hAnsi="Times"/>
@@ -5083,7 +5194,7 @@
         <w:widowControl w:val="1"/>
         <w:numPr>
           <w:ilvl w:val="0"/>
-          <w:numId w:val="4"/>
+          <w:numId w:val="1"/>
         </w:numPr>
         <w:pBdr>
           <w:top w:color="000000" w:space="0" w:sz="0" w:val="none"/>
@@ -5101,7 +5212,7 @@
           <w:u w:val="none"/>
         </w:rPr>
       </w:pPr>
-      <w:hyperlink r:id="rId14">
+      <w:hyperlink r:id="rId13">
         <w:r>
           <w:rPr>
             <w:rFonts w:ascii="Times" w:cs="Times" w:eastAsia="Times" w:hAnsi="Times"/>
@@ -5119,15 +5230,7 @@
           <w:u w:val="single"/>
           <w:rtl w:val="0"/>
         </w:rPr>
-        <w:t xml:space="preserve">/</w:t>
-      </w:r>
-      <w:r>
-        <w:rPr>
-          <w:rFonts w:ascii="Times" w:cs="Times" w:eastAsia="Times" w:hAnsi="Times"/>
-          <w:u w:val="single"/>
-          <w:rtl w:val="0"/>
-        </w:rPr>
-        <w:t xml:space="preserve"> </w:t>
+        <w:t xml:space="preserve">/ </w:t>
       </w:r>
       <w:r>
         <w:rPr>
@@ -5136,8 +5239,8 @@
       </w:r>
     </w:p>
     <w:sectPr>
-      <w:headerReference r:id="rId15" w:type="default"/>
-      <w:footerReference r:id="rId16" w:type="default"/>
+      <w:headerReference r:id="rId14" w:type="default"/>
+      <w:footerReference r:id="rId15" w:type="default"/>
       <w:pgSz w:h="16840" w:w="11900" w:orient="portrait"/>
       <w:pgMar w:bottom="1134" w:top="1134" w:left="1134" w:right="1134" w:header="709" w:footer="850"/>
       <w:pgNumType w:start="1"/>
@@ -5152,7 +5255,6 @@
     <w:pPr>
       <w:keepNext w:val="0"/>
       <w:keepLines w:val="0"/>
-      <w:pageBreakBefore w:val="0"/>
       <w:widowControl w:val="1"/>
       <w:pBdr>
         <w:top w:space="0" w:sz="0" w:val="nil"/>
@@ -5197,17 +5299,17 @@
                 <wp:posOffset>-723899</wp:posOffset>
               </wp:positionH>
               <wp:positionV relativeFrom="paragraph">
-                <wp:posOffset>10223500</wp:posOffset>
+                <wp:posOffset>10210800</wp:posOffset>
               </wp:positionV>
-              <wp:extent cx="7566025" cy="170815"/>
+              <wp:extent cx="7575550" cy="180340"/>
               <wp:effectExtent b="0" l="0" r="0" t="0"/>
               <wp:wrapNone/>
-              <wp:docPr descr="{&quot;HashCode&quot;:246724809,&quot;Height&quot;:842.0,&quot;Width&quot;:595.0,&quot;Placement&quot;:&quot;Footer&quot;,&quot;Index&quot;:&quot;Primary&quot;,&quot;Section&quot;:1,&quot;Top&quot;:0.0,&quot;Left&quot;:0.0}" id="2" name=""/>
+              <wp:docPr descr="{&quot;HashCode&quot;:246724809,&quot;Height&quot;:842.0,&quot;Width&quot;:595.0,&quot;Placement&quot;:&quot;Footer&quot;,&quot;Index&quot;:&quot;Primary&quot;,&quot;Section&quot;:1,&quot;Top&quot;:0.0,&quot;Left&quot;:0.0}" id="1" name=""/>
               <a:graphic>
                 <a:graphicData uri="http://schemas.microsoft.com/office/word/2010/wordprocessingShape">
                   <wps:wsp>
                     <wps:cNvSpPr/>
-                    <wps:cNvPr id="3" name="Shape 3"/>
+                    <wps:cNvPr id="2" name="Shape 2"/>
                     <wps:spPr>
                       <a:xfrm>
                         <a:off x="1567750" y="3699355"/>
@@ -5250,17 +5352,17 @@
                 <wp:posOffset>-723899</wp:posOffset>
               </wp:positionH>
               <wp:positionV relativeFrom="paragraph">
-                <wp:posOffset>10223500</wp:posOffset>
+                <wp:posOffset>10210800</wp:posOffset>
               </wp:positionV>
-              <wp:extent cx="7566025" cy="170815"/>
+              <wp:extent cx="7575550" cy="180340"/>
               <wp:effectExtent b="0" l="0" r="0" t="0"/>
               <wp:wrapNone/>
-              <wp:docPr descr="{&quot;HashCode&quot;:246724809,&quot;Height&quot;:842.0,&quot;Width&quot;:595.0,&quot;Placement&quot;:&quot;Footer&quot;,&quot;Index&quot;:&quot;Primary&quot;,&quot;Section&quot;:1,&quot;Top&quot;:0.0,&quot;Left&quot;:0.0}" id="2" name="image2.png"/>
+              <wp:docPr descr="{&quot;HashCode&quot;:246724809,&quot;Height&quot;:842.0,&quot;Width&quot;:595.0,&quot;Placement&quot;:&quot;Footer&quot;,&quot;Index&quot;:&quot;Primary&quot;,&quot;Section&quot;:1,&quot;Top&quot;:0.0,&quot;Left&quot;:0.0}" id="1" name="image1.png"/>
               <a:graphic>
                 <a:graphicData uri="http://schemas.openxmlformats.org/drawingml/2006/picture">
                   <pic:pic>
                     <pic:nvPicPr>
-                      <pic:cNvPr descr="{&quot;HashCode&quot;:246724809,&quot;Height&quot;:842.0,&quot;Width&quot;:595.0,&quot;Placement&quot;:&quot;Footer&quot;,&quot;Index&quot;:&quot;Primary&quot;,&quot;Section&quot;:1,&quot;Top&quot;:0.0,&quot;Left&quot;:0.0}" id="0" name="image2.png"/>
+                      <pic:cNvPr descr="{&quot;HashCode&quot;:246724809,&quot;Height&quot;:842.0,&quot;Width&quot;:595.0,&quot;Placement&quot;:&quot;Footer&quot;,&quot;Index&quot;:&quot;Primary&quot;,&quot;Section&quot;:1,&quot;Top&quot;:0.0,&quot;Left&quot;:0.0}" id="0" name="image1.png"/>
                       <pic:cNvPicPr preferRelativeResize="0"/>
                     </pic:nvPicPr>
                     <pic:blipFill>
@@ -5273,7 +5375,7 @@
                     <pic:spPr>
                       <a:xfrm>
                         <a:off x="0" y="0"/>
-                        <a:ext cx="7566025" cy="170815"/>
+                        <a:ext cx="7575550" cy="180340"/>
                       </a:xfrm>
                       <a:prstGeom prst="rect"/>
                       <a:ln/>
@@ -5296,7 +5398,6 @@
     <w:pPr>
       <w:keepNext w:val="0"/>
       <w:keepLines w:val="0"/>
-      <w:pageBreakBefore w:val="0"/>
       <w:widowControl w:val="1"/>
       <w:pBdr>
         <w:top w:space="0" w:sz="0" w:val="nil"/>
@@ -5346,20 +5447,20 @@
             <wp:anchor allowOverlap="1" behindDoc="0" distB="0" distT="0" distL="114300" distR="114300" hidden="0" layoutInCell="1" locked="0" relativeHeight="0" simplePos="0">
               <wp:simplePos x="0" y="0"/>
               <wp:positionH relativeFrom="page">
-                <wp:posOffset>-4761</wp:posOffset>
+                <wp:posOffset>-9522</wp:posOffset>
               </wp:positionH>
               <wp:positionV relativeFrom="page">
-                <wp:posOffset>185738</wp:posOffset>
+                <wp:posOffset>180976</wp:posOffset>
               </wp:positionV>
-              <wp:extent cx="7566025" cy="170815"/>
+              <wp:extent cx="7575550" cy="180340"/>
               <wp:effectExtent b="0" l="0" r="0" t="0"/>
               <wp:wrapNone/>
-              <wp:docPr descr="{&quot;HashCode&quot;:222587240,&quot;Height&quot;:842.0,&quot;Width&quot;:595.0,&quot;Placement&quot;:&quot;Header&quot;,&quot;Index&quot;:&quot;Primary&quot;,&quot;Section&quot;:1,&quot;Top&quot;:0.0,&quot;Left&quot;:0.0}" id="1" name=""/>
+              <wp:docPr descr="{&quot;HashCode&quot;:222587240,&quot;Height&quot;:842.0,&quot;Width&quot;:595.0,&quot;Placement&quot;:&quot;Header&quot;,&quot;Index&quot;:&quot;Primary&quot;,&quot;Section&quot;:1,&quot;Top&quot;:0.0,&quot;Left&quot;:0.0}" id="2" name=""/>
               <a:graphic>
                 <a:graphicData uri="http://schemas.microsoft.com/office/word/2010/wordprocessingShape">
                   <wps:wsp>
                     <wps:cNvSpPr/>
-                    <wps:cNvPr id="2" name="Shape 2"/>
+                    <wps:cNvPr id="3" name="Shape 3"/>
                     <wps:spPr>
                       <a:xfrm>
                         <a:off x="1567750" y="3699355"/>
@@ -5399,20 +5500,20 @@
             <wp:anchor allowOverlap="1" behindDoc="0" distB="0" distT="0" distL="114300" distR="114300" hidden="0" layoutInCell="1" locked="0" relativeHeight="0" simplePos="0">
               <wp:simplePos x="0" y="0"/>
               <wp:positionH relativeFrom="page">
-                <wp:posOffset>-4761</wp:posOffset>
+                <wp:posOffset>-9522</wp:posOffset>
               </wp:positionH>
               <wp:positionV relativeFrom="page">
-                <wp:posOffset>185738</wp:posOffset>
+                <wp:posOffset>180976</wp:posOffset>
               </wp:positionV>
-              <wp:extent cx="7566025" cy="170815"/>
+              <wp:extent cx="7575550" cy="180340"/>
               <wp:effectExtent b="0" l="0" r="0" t="0"/>
               <wp:wrapNone/>
-              <wp:docPr descr="{&quot;HashCode&quot;:222587240,&quot;Height&quot;:842.0,&quot;Width&quot;:595.0,&quot;Placement&quot;:&quot;Header&quot;,&quot;Index&quot;:&quot;Primary&quot;,&quot;Section&quot;:1,&quot;Top&quot;:0.0,&quot;Left&quot;:0.0}" id="1" name="image1.png"/>
+              <wp:docPr descr="{&quot;HashCode&quot;:222587240,&quot;Height&quot;:842.0,&quot;Width&quot;:595.0,&quot;Placement&quot;:&quot;Header&quot;,&quot;Index&quot;:&quot;Primary&quot;,&quot;Section&quot;:1,&quot;Top&quot;:0.0,&quot;Left&quot;:0.0}" id="2" name="image2.png"/>
               <a:graphic>
                 <a:graphicData uri="http://schemas.openxmlformats.org/drawingml/2006/picture">
                   <pic:pic>
                     <pic:nvPicPr>
-                      <pic:cNvPr descr="{&quot;HashCode&quot;:222587240,&quot;Height&quot;:842.0,&quot;Width&quot;:595.0,&quot;Placement&quot;:&quot;Header&quot;,&quot;Index&quot;:&quot;Primary&quot;,&quot;Section&quot;:1,&quot;Top&quot;:0.0,&quot;Left&quot;:0.0}" id="0" name="image1.png"/>
+                      <pic:cNvPr descr="{&quot;HashCode&quot;:222587240,&quot;Height&quot;:842.0,&quot;Width&quot;:595.0,&quot;Placement&quot;:&quot;Header&quot;,&quot;Index&quot;:&quot;Primary&quot;,&quot;Section&quot;:1,&quot;Top&quot;:0.0,&quot;Left&quot;:0.0}" id="0" name="image2.png"/>
                       <pic:cNvPicPr preferRelativeResize="0"/>
                     </pic:nvPicPr>
                     <pic:blipFill>
@@ -5425,7 +5526,7 @@
                     <pic:spPr>
                       <a:xfrm>
                         <a:off x="0" y="0"/>
-                        <a:ext cx="7566025" cy="170815"/>
+                        <a:ext cx="7575550" cy="180340"/>
                       </a:xfrm>
                       <a:prstGeom prst="rect"/>
                       <a:ln/>
@@ -5452,8 +5553,8 @@
   <w:abstractNum w:abstractNumId="1">
     <w:lvl w:ilvl="0">
       <w:start w:val="1"/>
-      <w:numFmt w:val="bullet"/>
-      <w:lvlText w:val="●"/>
+      <w:numFmt w:val="decimal"/>
+      <w:lvlText w:val="%1."/>
       <w:lvlJc w:val="left"/>
       <w:pPr>
         <w:ind w:left="720" w:hanging="360"/>
@@ -5464,8 +5565,8 @@
     </w:lvl>
     <w:lvl w:ilvl="1">
       <w:start w:val="1"/>
-      <w:numFmt w:val="bullet"/>
-      <w:lvlText w:val="○"/>
+      <w:numFmt w:val="lowerLetter"/>
+      <w:lvlText w:val="%2."/>
       <w:lvlJc w:val="left"/>
       <w:pPr>
         <w:ind w:left="1440" w:hanging="360"/>
@@ -5476,9 +5577,9 @@
     </w:lvl>
     <w:lvl w:ilvl="2">
       <w:start w:val="1"/>
-      <w:numFmt w:val="bullet"/>
-      <w:lvlText w:val="■"/>
-      <w:lvlJc w:val="left"/>
+      <w:numFmt w:val="lowerRoman"/>
+      <w:lvlText w:val="%3."/>
+      <w:lvlJc w:val="right"/>
       <w:pPr>
         <w:ind w:left="2160" w:hanging="360"/>
       </w:pPr>
@@ -5488,8 +5589,8 @@
     </w:lvl>
     <w:lvl w:ilvl="3">
       <w:start w:val="1"/>
-      <w:numFmt w:val="bullet"/>
-      <w:lvlText w:val="●"/>
+      <w:numFmt w:val="decimal"/>
+      <w:lvlText w:val="%4."/>
       <w:lvlJc w:val="left"/>
       <w:pPr>
         <w:ind w:left="2880" w:hanging="360"/>
@@ -5500,8 +5601,8 @@
     </w:lvl>
     <w:lvl w:ilvl="4">
       <w:start w:val="1"/>
-      <w:numFmt w:val="bullet"/>
-      <w:lvlText w:val="○"/>
+      <w:numFmt w:val="lowerLetter"/>
+      <w:lvlText w:val="%5."/>
       <w:lvlJc w:val="left"/>
       <w:pPr>
         <w:ind w:left="3600" w:hanging="360"/>
@@ -5512,9 +5613,9 @@
     </w:lvl>
     <w:lvl w:ilvl="5">
       <w:start w:val="1"/>
-      <w:numFmt w:val="bullet"/>
-      <w:lvlText w:val="■"/>
-      <w:lvlJc w:val="left"/>
+      <w:numFmt w:val="lowerRoman"/>
+      <w:lvlText w:val="%6."/>
+      <w:lvlJc w:val="right"/>
       <w:pPr>
         <w:ind w:left="4320" w:hanging="360"/>
       </w:pPr>
@@ -5524,8 +5625,8 @@
     </w:lvl>
     <w:lvl w:ilvl="6">
       <w:start w:val="1"/>
-      <w:numFmt w:val="bullet"/>
-      <w:lvlText w:val="●"/>
+      <w:numFmt w:val="decimal"/>
+      <w:lvlText w:val="%7."/>
       <w:lvlJc w:val="left"/>
       <w:pPr>
         <w:ind w:left="5040" w:hanging="360"/>
@@ -5536,8 +5637,8 @@
     </w:lvl>
     <w:lvl w:ilvl="7">
       <w:start w:val="1"/>
-      <w:numFmt w:val="bullet"/>
-      <w:lvlText w:val="○"/>
+      <w:numFmt w:val="lowerLetter"/>
+      <w:lvlText w:val="%8."/>
       <w:lvlJc w:val="left"/>
       <w:pPr>
         <w:ind w:left="5760" w:hanging="360"/>
@@ -5548,9 +5649,9 @@
     </w:lvl>
     <w:lvl w:ilvl="8">
       <w:start w:val="1"/>
-      <w:numFmt w:val="bullet"/>
-      <w:lvlText w:val="■"/>
-      <w:lvlJc w:val="left"/>
+      <w:numFmt w:val="lowerRoman"/>
+      <w:lvlText w:val="%9."/>
+      <w:lvlJc w:val="right"/>
       <w:pPr>
         <w:ind w:left="6480" w:hanging="360"/>
       </w:pPr>
@@ -5672,6 +5773,226 @@
   <w:abstractNum w:abstractNumId="3">
     <w:lvl w:ilvl="0">
       <w:start w:val="1"/>
+      <w:numFmt w:val="bullet"/>
+      <w:lvlText w:val="●"/>
+      <w:lvlJc w:val="left"/>
+      <w:pPr>
+        <w:ind w:left="720" w:hanging="360"/>
+      </w:pPr>
+      <w:rPr>
+        <w:u w:val="none"/>
+      </w:rPr>
+    </w:lvl>
+    <w:lvl w:ilvl="1">
+      <w:start w:val="1"/>
+      <w:numFmt w:val="bullet"/>
+      <w:lvlText w:val="○"/>
+      <w:lvlJc w:val="left"/>
+      <w:pPr>
+        <w:ind w:left="1440" w:hanging="360"/>
+      </w:pPr>
+      <w:rPr>
+        <w:u w:val="none"/>
+      </w:rPr>
+    </w:lvl>
+    <w:lvl w:ilvl="2">
+      <w:start w:val="1"/>
+      <w:numFmt w:val="bullet"/>
+      <w:lvlText w:val="■"/>
+      <w:lvlJc w:val="left"/>
+      <w:pPr>
+        <w:ind w:left="2160" w:hanging="360"/>
+      </w:pPr>
+      <w:rPr>
+        <w:u w:val="none"/>
+      </w:rPr>
+    </w:lvl>
+    <w:lvl w:ilvl="3">
+      <w:start w:val="1"/>
+      <w:numFmt w:val="bullet"/>
+      <w:lvlText w:val="●"/>
+      <w:lvlJc w:val="left"/>
+      <w:pPr>
+        <w:ind w:left="2880" w:hanging="360"/>
+      </w:pPr>
+      <w:rPr>
+        <w:u w:val="none"/>
+      </w:rPr>
+    </w:lvl>
+    <w:lvl w:ilvl="4">
+      <w:start w:val="1"/>
+      <w:numFmt w:val="bullet"/>
+      <w:lvlText w:val="○"/>
+      <w:lvlJc w:val="left"/>
+      <w:pPr>
+        <w:ind w:left="3600" w:hanging="360"/>
+      </w:pPr>
+      <w:rPr>
+        <w:u w:val="none"/>
+      </w:rPr>
+    </w:lvl>
+    <w:lvl w:ilvl="5">
+      <w:start w:val="1"/>
+      <w:numFmt w:val="bullet"/>
+      <w:lvlText w:val="■"/>
+      <w:lvlJc w:val="left"/>
+      <w:pPr>
+        <w:ind w:left="4320" w:hanging="360"/>
+      </w:pPr>
+      <w:rPr>
+        <w:u w:val="none"/>
+      </w:rPr>
+    </w:lvl>
+    <w:lvl w:ilvl="6">
+      <w:start w:val="1"/>
+      <w:numFmt w:val="bullet"/>
+      <w:lvlText w:val="●"/>
+      <w:lvlJc w:val="left"/>
+      <w:pPr>
+        <w:ind w:left="5040" w:hanging="360"/>
+      </w:pPr>
+      <w:rPr>
+        <w:u w:val="none"/>
+      </w:rPr>
+    </w:lvl>
+    <w:lvl w:ilvl="7">
+      <w:start w:val="1"/>
+      <w:numFmt w:val="bullet"/>
+      <w:lvlText w:val="○"/>
+      <w:lvlJc w:val="left"/>
+      <w:pPr>
+        <w:ind w:left="5760" w:hanging="360"/>
+      </w:pPr>
+      <w:rPr>
+        <w:u w:val="none"/>
+      </w:rPr>
+    </w:lvl>
+    <w:lvl w:ilvl="8">
+      <w:start w:val="1"/>
+      <w:numFmt w:val="bullet"/>
+      <w:lvlText w:val="■"/>
+      <w:lvlJc w:val="left"/>
+      <w:pPr>
+        <w:ind w:left="6480" w:hanging="360"/>
+      </w:pPr>
+      <w:rPr>
+        <w:u w:val="none"/>
+      </w:rPr>
+    </w:lvl>
+  </w:abstractNum>
+  <w:abstractNum w:abstractNumId="4">
+    <w:lvl w:ilvl="0">
+      <w:start w:val="1"/>
+      <w:numFmt w:val="bullet"/>
+      <w:lvlText w:val="●"/>
+      <w:lvlJc w:val="left"/>
+      <w:pPr>
+        <w:ind w:left="720" w:hanging="360"/>
+      </w:pPr>
+      <w:rPr>
+        <w:u w:val="none"/>
+      </w:rPr>
+    </w:lvl>
+    <w:lvl w:ilvl="1">
+      <w:start w:val="1"/>
+      <w:numFmt w:val="bullet"/>
+      <w:lvlText w:val="○"/>
+      <w:lvlJc w:val="left"/>
+      <w:pPr>
+        <w:ind w:left="1440" w:hanging="360"/>
+      </w:pPr>
+      <w:rPr>
+        <w:u w:val="none"/>
+      </w:rPr>
+    </w:lvl>
+    <w:lvl w:ilvl="2">
+      <w:start w:val="1"/>
+      <w:numFmt w:val="bullet"/>
+      <w:lvlText w:val="■"/>
+      <w:lvlJc w:val="left"/>
+      <w:pPr>
+        <w:ind w:left="2160" w:hanging="360"/>
+      </w:pPr>
+      <w:rPr>
+        <w:u w:val="none"/>
+      </w:rPr>
+    </w:lvl>
+    <w:lvl w:ilvl="3">
+      <w:start w:val="1"/>
+      <w:numFmt w:val="bullet"/>
+      <w:lvlText w:val="●"/>
+      <w:lvlJc w:val="left"/>
+      <w:pPr>
+        <w:ind w:left="2880" w:hanging="360"/>
+      </w:pPr>
+      <w:rPr>
+        <w:u w:val="none"/>
+      </w:rPr>
+    </w:lvl>
+    <w:lvl w:ilvl="4">
+      <w:start w:val="1"/>
+      <w:numFmt w:val="bullet"/>
+      <w:lvlText w:val="○"/>
+      <w:lvlJc w:val="left"/>
+      <w:pPr>
+        <w:ind w:left="3600" w:hanging="360"/>
+      </w:pPr>
+      <w:rPr>
+        <w:u w:val="none"/>
+      </w:rPr>
+    </w:lvl>
+    <w:lvl w:ilvl="5">
+      <w:start w:val="1"/>
+      <w:numFmt w:val="bullet"/>
+      <w:lvlText w:val="■"/>
+      <w:lvlJc w:val="left"/>
+      <w:pPr>
+        <w:ind w:left="4320" w:hanging="360"/>
+      </w:pPr>
+      <w:rPr>
+        <w:u w:val="none"/>
+      </w:rPr>
+    </w:lvl>
+    <w:lvl w:ilvl="6">
+      <w:start w:val="1"/>
+      <w:numFmt w:val="bullet"/>
+      <w:lvlText w:val="●"/>
+      <w:lvlJc w:val="left"/>
+      <w:pPr>
+        <w:ind w:left="5040" w:hanging="360"/>
+      </w:pPr>
+      <w:rPr>
+        <w:u w:val="none"/>
+      </w:rPr>
+    </w:lvl>
+    <w:lvl w:ilvl="7">
+      <w:start w:val="1"/>
+      <w:numFmt w:val="bullet"/>
+      <w:lvlText w:val="○"/>
+      <w:lvlJc w:val="left"/>
+      <w:pPr>
+        <w:ind w:left="5760" w:hanging="360"/>
+      </w:pPr>
+      <w:rPr>
+        <w:u w:val="none"/>
+      </w:rPr>
+    </w:lvl>
+    <w:lvl w:ilvl="8">
+      <w:start w:val="1"/>
+      <w:numFmt w:val="bullet"/>
+      <w:lvlText w:val="■"/>
+      <w:lvlJc w:val="left"/>
+      <w:pPr>
+        <w:ind w:left="6480" w:hanging="360"/>
+      </w:pPr>
+      <w:rPr>
+        <w:u w:val="none"/>
+      </w:rPr>
+    </w:lvl>
+  </w:abstractNum>
+  <w:abstractNum w:abstractNumId="5">
+    <w:lvl w:ilvl="0">
+      <w:start w:val="1"/>
       <w:numFmt w:val="decimal"/>
       <w:lvlText w:val="%1."/>
       <w:lvlJc w:val="left"/>
@@ -5771,226 +6092,6 @@
       <w:numFmt w:val="lowerRoman"/>
       <w:lvlText w:val="%9."/>
       <w:lvlJc w:val="right"/>
-      <w:pPr>
-        <w:ind w:left="6480" w:hanging="360"/>
-      </w:pPr>
-      <w:rPr>
-        <w:u w:val="none"/>
-      </w:rPr>
-    </w:lvl>
-  </w:abstractNum>
-  <w:abstractNum w:abstractNumId="4">
-    <w:lvl w:ilvl="0">
-      <w:start w:val="1"/>
-      <w:numFmt w:val="decimal"/>
-      <w:lvlText w:val="%1."/>
-      <w:lvlJc w:val="left"/>
-      <w:pPr>
-        <w:ind w:left="720" w:hanging="360"/>
-      </w:pPr>
-      <w:rPr>
-        <w:u w:val="none"/>
-      </w:rPr>
-    </w:lvl>
-    <w:lvl w:ilvl="1">
-      <w:start w:val="1"/>
-      <w:numFmt w:val="lowerLetter"/>
-      <w:lvlText w:val="%2."/>
-      <w:lvlJc w:val="left"/>
-      <w:pPr>
-        <w:ind w:left="1440" w:hanging="360"/>
-      </w:pPr>
-      <w:rPr>
-        <w:u w:val="none"/>
-      </w:rPr>
-    </w:lvl>
-    <w:lvl w:ilvl="2">
-      <w:start w:val="1"/>
-      <w:numFmt w:val="lowerRoman"/>
-      <w:lvlText w:val="%3."/>
-      <w:lvlJc w:val="right"/>
-      <w:pPr>
-        <w:ind w:left="2160" w:hanging="360"/>
-      </w:pPr>
-      <w:rPr>
-        <w:u w:val="none"/>
-      </w:rPr>
-    </w:lvl>
-    <w:lvl w:ilvl="3">
-      <w:start w:val="1"/>
-      <w:numFmt w:val="decimal"/>
-      <w:lvlText w:val="%4."/>
-      <w:lvlJc w:val="left"/>
-      <w:pPr>
-        <w:ind w:left="2880" w:hanging="360"/>
-      </w:pPr>
-      <w:rPr>
-        <w:u w:val="none"/>
-      </w:rPr>
-    </w:lvl>
-    <w:lvl w:ilvl="4">
-      <w:start w:val="1"/>
-      <w:numFmt w:val="lowerLetter"/>
-      <w:lvlText w:val="%5."/>
-      <w:lvlJc w:val="left"/>
-      <w:pPr>
-        <w:ind w:left="3600" w:hanging="360"/>
-      </w:pPr>
-      <w:rPr>
-        <w:u w:val="none"/>
-      </w:rPr>
-    </w:lvl>
-    <w:lvl w:ilvl="5">
-      <w:start w:val="1"/>
-      <w:numFmt w:val="lowerRoman"/>
-      <w:lvlText w:val="%6."/>
-      <w:lvlJc w:val="right"/>
-      <w:pPr>
-        <w:ind w:left="4320" w:hanging="360"/>
-      </w:pPr>
-      <w:rPr>
-        <w:u w:val="none"/>
-      </w:rPr>
-    </w:lvl>
-    <w:lvl w:ilvl="6">
-      <w:start w:val="1"/>
-      <w:numFmt w:val="decimal"/>
-      <w:lvlText w:val="%7."/>
-      <w:lvlJc w:val="left"/>
-      <w:pPr>
-        <w:ind w:left="5040" w:hanging="360"/>
-      </w:pPr>
-      <w:rPr>
-        <w:u w:val="none"/>
-      </w:rPr>
-    </w:lvl>
-    <w:lvl w:ilvl="7">
-      <w:start w:val="1"/>
-      <w:numFmt w:val="lowerLetter"/>
-      <w:lvlText w:val="%8."/>
-      <w:lvlJc w:val="left"/>
-      <w:pPr>
-        <w:ind w:left="5760" w:hanging="360"/>
-      </w:pPr>
-      <w:rPr>
-        <w:u w:val="none"/>
-      </w:rPr>
-    </w:lvl>
-    <w:lvl w:ilvl="8">
-      <w:start w:val="1"/>
-      <w:numFmt w:val="lowerRoman"/>
-      <w:lvlText w:val="%9."/>
-      <w:lvlJc w:val="right"/>
-      <w:pPr>
-        <w:ind w:left="6480" w:hanging="360"/>
-      </w:pPr>
-      <w:rPr>
-        <w:u w:val="none"/>
-      </w:rPr>
-    </w:lvl>
-  </w:abstractNum>
-  <w:abstractNum w:abstractNumId="5">
-    <w:lvl w:ilvl="0">
-      <w:start w:val="1"/>
-      <w:numFmt w:val="bullet"/>
-      <w:lvlText w:val="●"/>
-      <w:lvlJc w:val="left"/>
-      <w:pPr>
-        <w:ind w:left="720" w:hanging="360"/>
-      </w:pPr>
-      <w:rPr>
-        <w:u w:val="none"/>
-      </w:rPr>
-    </w:lvl>
-    <w:lvl w:ilvl="1">
-      <w:start w:val="1"/>
-      <w:numFmt w:val="bullet"/>
-      <w:lvlText w:val="○"/>
-      <w:lvlJc w:val="left"/>
-      <w:pPr>
-        <w:ind w:left="1440" w:hanging="360"/>
-      </w:pPr>
-      <w:rPr>
-        <w:u w:val="none"/>
-      </w:rPr>
-    </w:lvl>
-    <w:lvl w:ilvl="2">
-      <w:start w:val="1"/>
-      <w:numFmt w:val="bullet"/>
-      <w:lvlText w:val="■"/>
-      <w:lvlJc w:val="left"/>
-      <w:pPr>
-        <w:ind w:left="2160" w:hanging="360"/>
-      </w:pPr>
-      <w:rPr>
-        <w:u w:val="none"/>
-      </w:rPr>
-    </w:lvl>
-    <w:lvl w:ilvl="3">
-      <w:start w:val="1"/>
-      <w:numFmt w:val="bullet"/>
-      <w:lvlText w:val="●"/>
-      <w:lvlJc w:val="left"/>
-      <w:pPr>
-        <w:ind w:left="2880" w:hanging="360"/>
-      </w:pPr>
-      <w:rPr>
-        <w:u w:val="none"/>
-      </w:rPr>
-    </w:lvl>
-    <w:lvl w:ilvl="4">
-      <w:start w:val="1"/>
-      <w:numFmt w:val="bullet"/>
-      <w:lvlText w:val="○"/>
-      <w:lvlJc w:val="left"/>
-      <w:pPr>
-        <w:ind w:left="3600" w:hanging="360"/>
-      </w:pPr>
-      <w:rPr>
-        <w:u w:val="none"/>
-      </w:rPr>
-    </w:lvl>
-    <w:lvl w:ilvl="5">
-      <w:start w:val="1"/>
-      <w:numFmt w:val="bullet"/>
-      <w:lvlText w:val="■"/>
-      <w:lvlJc w:val="left"/>
-      <w:pPr>
-        <w:ind w:left="4320" w:hanging="360"/>
-      </w:pPr>
-      <w:rPr>
-        <w:u w:val="none"/>
-      </w:rPr>
-    </w:lvl>
-    <w:lvl w:ilvl="6">
-      <w:start w:val="1"/>
-      <w:numFmt w:val="bullet"/>
-      <w:lvlText w:val="●"/>
-      <w:lvlJc w:val="left"/>
-      <w:pPr>
-        <w:ind w:left="5040" w:hanging="360"/>
-      </w:pPr>
-      <w:rPr>
-        <w:u w:val="none"/>
-      </w:rPr>
-    </w:lvl>
-    <w:lvl w:ilvl="7">
-      <w:start w:val="1"/>
-      <w:numFmt w:val="bullet"/>
-      <w:lvlText w:val="○"/>
-      <w:lvlJc w:val="left"/>
-      <w:pPr>
-        <w:ind w:left="5760" w:hanging="360"/>
-      </w:pPr>
-      <w:rPr>
-        <w:u w:val="none"/>
-      </w:rPr>
-    </w:lvl>
-    <w:lvl w:ilvl="8">
-      <w:start w:val="1"/>
-      <w:numFmt w:val="bullet"/>
-      <w:lvlText w:val="■"/>
-      <w:lvlJc w:val="left"/>
       <w:pPr>
         <w:ind w:left="6480" w:hanging="360"/>
       </w:pPr>
@@ -6024,7 +6125,7 @@
       <w:rPr>
         <w:sz w:val="24"/>
         <w:szCs w:val="24"/>
-        <w:lang w:val="en_GB"/>
+        <w:lang w:val="en-US"/>
       </w:rPr>
     </w:rPrDefault>
     <w:pPrDefault>
@@ -6488,19 +6589,4 @@
   </a:objectDefaults>
   <a:extraClrSchemeLst/>
 </a:theme>
-</file>
-
-<file path=customXML/item1.xml><?xml version="1.0" encoding="utf-8"?>
-<go:gDocsCustomXmlDataStorage xmlns:go="http://customooxmlschemas.google.com/" xmlns:r="http://schemas.openxmlformats.org/officeDocument/2006/relationships" uri="GoogleDocsCustomDataVersion2">
-  <go:docsCustomData xmlns:go="http://customooxmlschemas.google.com/" roundtripDataSignature="AMtx7mgQ2LsVtfrsY1yCcFyXKhBQAMMQXg==">CgMxLjA4AHIhMWlZOWhTMjJqZEJNZmVIQXBGR1h5dTFDRmI3MFBNSTFU</go:docsCustomData>
-</go:gDocsCustomXmlDataStorage>
-</file>
-
-<file path=customXML/itemProps1.xml><?xml version="1.0" encoding="utf-8"?>
-<ds:datastoreItem xmlns:ds="http://schemas.openxmlformats.org/officeDocument/2006/customXml" ds:itemID="{11111111-1234-1234-1234-123412341234}">
-  <ds:schemaRefs>
-    <ds:schemaRef ds:uri="http://schemas.openxmlformats.org/officeDocument/2006/relationships"/>
-    <ds:schemaRef ds:uri="http://customooxmlschemas.google.com/"/>
-  </ds:schemaRefs>
-</ds:datastoreItem>
 </file>
</xml_diff>